<commit_message>
Anadido confusion matrix para obtener precision de cada una de las etiquetas
</commit_message>
<xml_diff>
--- a/docs/PDF_Base.docx
+++ b/docs/PDF_Base.docx
@@ -43,6 +43,14 @@
           <w:sz w:val="24"/>
           <w:szCs w:val="24"/>
         </w:rPr>
+        <w:t xml:space="preserve"> su </w:t>
+      </w:r>
+      <w:r>
+        <w:rPr>
+          <w:rFonts w:ascii="Times New Roman" w:hAnsi="Times New Roman" w:cs="Times New Roman"/>
+          <w:sz w:val="24"/>
+          <w:szCs w:val="24"/>
+        </w:rPr>
         <w:t xml:space="preserve"> ágil</w:t>
       </w:r>
       <w:r>
@@ -51,7 +59,15 @@
           <w:sz w:val="24"/>
           <w:szCs w:val="24"/>
         </w:rPr>
-        <w:t xml:space="preserve"> su identificación</w:t>
+        <w:t xml:space="preserve"> </w:t>
+      </w:r>
+      <w:r>
+        <w:rPr>
+          <w:rFonts w:ascii="Times New Roman" w:hAnsi="Times New Roman" w:cs="Times New Roman"/>
+          <w:sz w:val="24"/>
+          <w:szCs w:val="24"/>
+        </w:rPr>
+        <w:t>identificación</w:t>
       </w:r>
       <w:r>
         <w:rPr>
@@ -89,13 +105,13 @@
         <w:tblLook w:val="04A0" w:firstRow="1" w:lastRow="0" w:firstColumn="1" w:lastColumn="0" w:noHBand="0" w:noVBand="1"/>
       </w:tblPr>
       <w:tblGrid>
-        <w:gridCol w:w="7088"/>
-        <w:gridCol w:w="2982"/>
+        <w:gridCol w:w="6663"/>
+        <w:gridCol w:w="3407"/>
       </w:tblGrid>
       <w:tr>
         <w:tc>
           <w:tcPr>
-            <w:tcW w:w="7088" w:type="dxa"/>
+            <w:tcW w:w="6663" w:type="dxa"/>
           </w:tcPr>
           <w:p>
             <w:pPr>
@@ -122,45 +138,38 @@
                 <w:szCs w:val="24"/>
               </w:rPr>
             </w:pPr>
-          </w:p>
-        </w:tc>
-        <w:tc>
-          <w:tcPr>
-            <w:tcW w:w="2982" w:type="dxa"/>
-          </w:tcPr>
-          <w:p>
-            <w:pPr>
-              <w:rPr>
-                <w:rFonts w:ascii="Times New Roman" w:hAnsi="Times New Roman" w:cs="Times New Roman"/>
-                <w:sz w:val="24"/>
-                <w:szCs w:val="24"/>
-              </w:rPr>
-            </w:pPr>
-            <w:r>
-              <w:rPr>
-                <w:rFonts w:ascii="Times New Roman" w:hAnsi="Times New Roman" w:cs="Times New Roman"/>
-                <w:sz w:val="24"/>
-                <w:szCs w:val="24"/>
-              </w:rPr>
-              <w:t>Fecha y Hora</w:t>
-            </w:r>
-            <w:r>
-              <w:rPr>
-                <w:rFonts w:ascii="Times New Roman" w:hAnsi="Times New Roman" w:cs="Times New Roman"/>
-                <w:sz w:val="24"/>
-                <w:szCs w:val="24"/>
-              </w:rPr>
-              <w:t xml:space="preserve">     </w:t>
-            </w:r>
-          </w:p>
-          <w:p>
-            <w:pPr>
-              <w:rPr>
-                <w:rFonts w:ascii="Times New Roman" w:hAnsi="Times New Roman" w:cs="Times New Roman"/>
-                <w:sz w:val="24"/>
-                <w:szCs w:val="24"/>
-              </w:rPr>
-            </w:pPr>
+            <w:bookmarkStart w:id="0" w:name="_GoBack"/>
+            <w:bookmarkEnd w:id="0"/>
+          </w:p>
+        </w:tc>
+        <w:tc>
+          <w:tcPr>
+            <w:tcW w:w="3407" w:type="dxa"/>
+          </w:tcPr>
+          <w:p>
+            <w:pPr>
+              <w:rPr>
+                <w:rFonts w:ascii="Times New Roman" w:hAnsi="Times New Roman" w:cs="Times New Roman"/>
+                <w:sz w:val="24"/>
+                <w:szCs w:val="24"/>
+              </w:rPr>
+            </w:pPr>
+            <w:r>
+              <w:rPr>
+                <w:rFonts w:ascii="Times New Roman" w:hAnsi="Times New Roman" w:cs="Times New Roman"/>
+                <w:sz w:val="24"/>
+                <w:szCs w:val="24"/>
+              </w:rPr>
+              <w:t>Fecha</w:t>
+            </w:r>
+            <w:r>
+              <w:rPr>
+                <w:rFonts w:ascii="Times New Roman" w:hAnsi="Times New Roman" w:cs="Times New Roman"/>
+                <w:sz w:val="24"/>
+                <w:szCs w:val="24"/>
+              </w:rPr>
+              <w:t xml:space="preserve"> </w:t>
+            </w:r>
             <w:r>
               <w:rPr>
                 <w:rFonts w:ascii="Times New Roman" w:hAnsi="Times New Roman" w:cs="Times New Roman"/>
@@ -181,9 +190,12 @@
         </w:tc>
       </w:tr>
       <w:tr>
-        <w:tc>
-          <w:tcPr>
-            <w:tcW w:w="7088" w:type="dxa"/>
+        <w:trPr>
+          <w:trHeight w:val="87"/>
+        </w:trPr>
+        <w:tc>
+          <w:tcPr>
+            <w:tcW w:w="6663" w:type="dxa"/>
           </w:tcPr>
           <w:p>
             <w:pPr>
@@ -205,7 +217,7 @@
         </w:tc>
         <w:tc>
           <w:tcPr>
-            <w:tcW w:w="2982" w:type="dxa"/>
+            <w:tcW w:w="3407" w:type="dxa"/>
           </w:tcPr>
           <w:p>
             <w:pPr>
@@ -334,23 +346,33 @@
               </w:rPr>
             </w:pPr>
           </w:p>
-        </w:tc>
-        <w:tc>
-          <w:tcPr>
-            <w:tcW w:w="5035" w:type="dxa"/>
-          </w:tcPr>
-          <w:p>
-            <w:pPr>
-              <w:rPr>
+          <w:p>
+            <w:pPr>
+              <w:rPr>
+                <w:rFonts w:ascii="Times New Roman" w:hAnsi="Times New Roman" w:cs="Times New Roman"/>
+                <w:b/>
+                <w:bCs/>
                 <w:sz w:val="28"/>
                 <w:szCs w:val="28"/>
               </w:rPr>
             </w:pPr>
           </w:p>
         </w:tc>
+        <w:tc>
+          <w:tcPr>
+            <w:tcW w:w="5035" w:type="dxa"/>
+          </w:tcPr>
+          <w:p>
+            <w:pPr>
+              <w:rPr>
+                <w:sz w:val="28"/>
+                <w:szCs w:val="28"/>
+              </w:rPr>
+            </w:pPr>
+          </w:p>
+        </w:tc>
       </w:tr>
     </w:tbl>
-    <w:p/>
     <w:tbl>
       <w:tblPr>
         <w:tblStyle w:val="Tablanormal3"/>
@@ -373,13 +395,20 @@
           <w:p>
             <w:pPr>
               <w:spacing w:line="360" w:lineRule="auto"/>
-              <w:rPr>
-                <w:sz w:val="24"/>
-                <w:szCs w:val="24"/>
-              </w:rPr>
-            </w:pPr>
-            <w:r>
-              <w:rPr>
+              <w:jc w:val="center"/>
+              <w:rPr>
+                <w:rFonts w:ascii="Times New Roman" w:hAnsi="Times New Roman" w:cs="Times New Roman"/>
+                <w:b w:val="0"/>
+                <w:bCs w:val="0"/>
+                <w:sz w:val="24"/>
+                <w:szCs w:val="24"/>
+              </w:rPr>
+            </w:pPr>
+            <w:r>
+              <w:rPr>
+                <w:rFonts w:ascii="Times New Roman" w:hAnsi="Times New Roman" w:cs="Times New Roman"/>
+                <w:b w:val="0"/>
+                <w:bCs w:val="0"/>
                 <w:caps w:val="0"/>
                 <w:sz w:val="24"/>
                 <w:szCs w:val="24"/>
@@ -395,27 +424,26 @@
           <w:p>
             <w:pPr>
               <w:spacing w:line="360" w:lineRule="auto"/>
+              <w:jc w:val="center"/>
               <w:cnfStyle w:val="100000000000" w:firstRow="1" w:lastRow="0" w:firstColumn="0" w:lastColumn="0" w:oddVBand="0" w:evenVBand="0" w:oddHBand="0" w:evenHBand="0" w:firstRowFirstColumn="0" w:firstRowLastColumn="0" w:lastRowFirstColumn="0" w:lastRowLastColumn="0"/>
               <w:rPr>
-                <w:sz w:val="24"/>
-                <w:szCs w:val="24"/>
-              </w:rPr>
-            </w:pPr>
-            <w:r>
-              <w:rPr>
+                <w:rFonts w:ascii="Times New Roman" w:hAnsi="Times New Roman" w:cs="Times New Roman"/>
+                <w:b w:val="0"/>
+                <w:bCs w:val="0"/>
+                <w:sz w:val="24"/>
+                <w:szCs w:val="24"/>
+              </w:rPr>
+            </w:pPr>
+            <w:r>
+              <w:rPr>
+                <w:rFonts w:ascii="Times New Roman" w:hAnsi="Times New Roman" w:cs="Times New Roman"/>
+                <w:b w:val="0"/>
+                <w:bCs w:val="0"/>
                 <w:caps w:val="0"/>
                 <w:sz w:val="24"/>
                 <w:szCs w:val="24"/>
               </w:rPr>
               <w:t>Valor</w:t>
-            </w:r>
-            <w:r>
-              <w:rPr>
-                <w:caps w:val="0"/>
-                <w:sz w:val="24"/>
-                <w:szCs w:val="24"/>
-              </w:rPr>
-              <w:t xml:space="preserve"> </w:t>
             </w:r>
           </w:p>
         </w:tc>
@@ -433,14 +461,16 @@
             <w:pPr>
               <w:spacing w:line="360" w:lineRule="auto"/>
               <w:rPr>
-                <w:b w:val="0"/>
-                <w:bCs w:val="0"/>
-                <w:sz w:val="24"/>
-                <w:szCs w:val="24"/>
-              </w:rPr>
-            </w:pPr>
-            <w:r>
-              <w:rPr>
+                <w:rFonts w:ascii="Times New Roman" w:hAnsi="Times New Roman" w:cs="Times New Roman"/>
+                <w:b w:val="0"/>
+                <w:bCs w:val="0"/>
+                <w:sz w:val="24"/>
+                <w:szCs w:val="24"/>
+              </w:rPr>
+            </w:pPr>
+            <w:r>
+              <w:rPr>
+                <w:rFonts w:ascii="Times New Roman" w:hAnsi="Times New Roman" w:cs="Times New Roman"/>
                 <w:b w:val="0"/>
                 <w:bCs w:val="0"/>
                 <w:caps w:val="0"/>
@@ -459,6 +489,9 @@
             <w:pPr>
               <w:spacing w:line="360" w:lineRule="auto"/>
               <w:cnfStyle w:val="000000100000" w:firstRow="0" w:lastRow="0" w:firstColumn="0" w:lastColumn="0" w:oddVBand="0" w:evenVBand="0" w:oddHBand="1" w:evenHBand="0" w:firstRowFirstColumn="0" w:firstRowLastColumn="0" w:lastRowFirstColumn="0" w:lastRowLastColumn="0"/>
+              <w:rPr>
+                <w:rFonts w:ascii="Times New Roman" w:hAnsi="Times New Roman" w:cs="Times New Roman"/>
+              </w:rPr>
             </w:pPr>
           </w:p>
         </w:tc>
@@ -473,41 +506,23 @@
             <w:pPr>
               <w:spacing w:line="360" w:lineRule="auto"/>
               <w:rPr>
-                <w:b w:val="0"/>
-                <w:bCs w:val="0"/>
-                <w:sz w:val="24"/>
-                <w:szCs w:val="24"/>
-              </w:rPr>
-            </w:pPr>
-            <w:r>
-              <w:rPr>
+                <w:rFonts w:ascii="Times New Roman" w:hAnsi="Times New Roman" w:cs="Times New Roman"/>
+                <w:b w:val="0"/>
+                <w:bCs w:val="0"/>
+                <w:sz w:val="24"/>
+                <w:szCs w:val="24"/>
+              </w:rPr>
+            </w:pPr>
+            <w:r>
+              <w:rPr>
+                <w:rFonts w:ascii="Times New Roman" w:hAnsi="Times New Roman" w:cs="Times New Roman"/>
                 <w:b w:val="0"/>
                 <w:bCs w:val="0"/>
                 <w:caps w:val="0"/>
                 <w:sz w:val="24"/>
                 <w:szCs w:val="24"/>
               </w:rPr>
-              <w:t>G</w:t>
-            </w:r>
-            <w:r>
-              <w:rPr>
-                <w:b w:val="0"/>
-                <w:bCs w:val="0"/>
-                <w:caps w:val="0"/>
-                <w:sz w:val="24"/>
-                <w:szCs w:val="24"/>
-              </w:rPr>
-              <w:t>é</w:t>
-            </w:r>
-            <w:r>
-              <w:rPr>
-                <w:b w:val="0"/>
-                <w:bCs w:val="0"/>
-                <w:caps w:val="0"/>
-                <w:sz w:val="24"/>
-                <w:szCs w:val="24"/>
-              </w:rPr>
-              <w:t>nero</w:t>
+              <w:t>Género</w:t>
             </w:r>
           </w:p>
         </w:tc>
@@ -519,6 +534,9 @@
             <w:pPr>
               <w:spacing w:line="360" w:lineRule="auto"/>
               <w:cnfStyle w:val="000000000000" w:firstRow="0" w:lastRow="0" w:firstColumn="0" w:lastColumn="0" w:oddVBand="0" w:evenVBand="0" w:oddHBand="0" w:evenHBand="0" w:firstRowFirstColumn="0" w:firstRowLastColumn="0" w:lastRowFirstColumn="0" w:lastRowLastColumn="0"/>
+              <w:rPr>
+                <w:rFonts w:ascii="Times New Roman" w:hAnsi="Times New Roman" w:cs="Times New Roman"/>
+              </w:rPr>
             </w:pPr>
           </w:p>
         </w:tc>
@@ -536,14 +554,16 @@
             <w:pPr>
               <w:spacing w:line="360" w:lineRule="auto"/>
               <w:rPr>
-                <w:b w:val="0"/>
-                <w:bCs w:val="0"/>
-                <w:sz w:val="24"/>
-                <w:szCs w:val="24"/>
-              </w:rPr>
-            </w:pPr>
-            <w:r>
-              <w:rPr>
+                <w:rFonts w:ascii="Times New Roman" w:hAnsi="Times New Roman" w:cs="Times New Roman"/>
+                <w:b w:val="0"/>
+                <w:bCs w:val="0"/>
+                <w:sz w:val="24"/>
+                <w:szCs w:val="24"/>
+              </w:rPr>
+            </w:pPr>
+            <w:r>
+              <w:rPr>
+                <w:rFonts w:ascii="Times New Roman" w:hAnsi="Times New Roman" w:cs="Times New Roman"/>
                 <w:b w:val="0"/>
                 <w:bCs w:val="0"/>
                 <w:caps w:val="0"/>
@@ -562,6 +582,9 @@
             <w:pPr>
               <w:spacing w:line="360" w:lineRule="auto"/>
               <w:cnfStyle w:val="000000100000" w:firstRow="0" w:lastRow="0" w:firstColumn="0" w:lastColumn="0" w:oddVBand="0" w:evenVBand="0" w:oddHBand="1" w:evenHBand="0" w:firstRowFirstColumn="0" w:firstRowLastColumn="0" w:lastRowFirstColumn="0" w:lastRowLastColumn="0"/>
+              <w:rPr>
+                <w:rFonts w:ascii="Times New Roman" w:hAnsi="Times New Roman" w:cs="Times New Roman"/>
+              </w:rPr>
             </w:pPr>
           </w:p>
         </w:tc>
@@ -576,14 +599,16 @@
             <w:pPr>
               <w:spacing w:line="360" w:lineRule="auto"/>
               <w:rPr>
-                <w:b w:val="0"/>
-                <w:bCs w:val="0"/>
-                <w:sz w:val="24"/>
-                <w:szCs w:val="24"/>
-              </w:rPr>
-            </w:pPr>
-            <w:r>
-              <w:rPr>
+                <w:rFonts w:ascii="Times New Roman" w:hAnsi="Times New Roman" w:cs="Times New Roman"/>
+                <w:b w:val="0"/>
+                <w:bCs w:val="0"/>
+                <w:sz w:val="24"/>
+                <w:szCs w:val="24"/>
+              </w:rPr>
+            </w:pPr>
+            <w:r>
+              <w:rPr>
+                <w:rFonts w:ascii="Times New Roman" w:hAnsi="Times New Roman" w:cs="Times New Roman"/>
                 <w:b w:val="0"/>
                 <w:bCs w:val="0"/>
                 <w:caps w:val="0"/>
@@ -594,6 +619,7 @@
             </w:r>
             <w:r>
               <w:rPr>
+                <w:rFonts w:ascii="Times New Roman" w:hAnsi="Times New Roman" w:cs="Times New Roman"/>
                 <w:b w:val="0"/>
                 <w:bCs w:val="0"/>
                 <w:caps w:val="0"/>
@@ -604,6 +630,7 @@
             </w:r>
             <w:r>
               <w:rPr>
+                <w:rFonts w:ascii="Times New Roman" w:hAnsi="Times New Roman" w:cs="Times New Roman"/>
                 <w:b w:val="0"/>
                 <w:bCs w:val="0"/>
                 <w:caps w:val="0"/>
@@ -614,6 +641,7 @@
             </w:r>
             <w:r>
               <w:rPr>
+                <w:rFonts w:ascii="Times New Roman" w:hAnsi="Times New Roman" w:cs="Times New Roman"/>
                 <w:b w:val="0"/>
                 <w:bCs w:val="0"/>
                 <w:caps w:val="0"/>
@@ -622,10 +650,9 @@
               </w:rPr>
               <w:t>d</w:t>
             </w:r>
-            <w:bookmarkStart w:id="0" w:name="_GoBack"/>
-            <w:bookmarkEnd w:id="0"/>
-            <w:r>
-              <w:rPr>
+            <w:r>
+              <w:rPr>
+                <w:rFonts w:ascii="Times New Roman" w:hAnsi="Times New Roman" w:cs="Times New Roman"/>
                 <w:b w:val="0"/>
                 <w:bCs w:val="0"/>
                 <w:caps w:val="0"/>
@@ -644,6 +671,9 @@
             <w:pPr>
               <w:spacing w:line="360" w:lineRule="auto"/>
               <w:cnfStyle w:val="000000000000" w:firstRow="0" w:lastRow="0" w:firstColumn="0" w:lastColumn="0" w:oddVBand="0" w:evenVBand="0" w:oddHBand="0" w:evenHBand="0" w:firstRowFirstColumn="0" w:firstRowLastColumn="0" w:lastRowFirstColumn="0" w:lastRowLastColumn="0"/>
+              <w:rPr>
+                <w:rFonts w:ascii="Times New Roman" w:hAnsi="Times New Roman" w:cs="Times New Roman"/>
+              </w:rPr>
             </w:pPr>
           </w:p>
         </w:tc>
@@ -661,14 +691,16 @@
             <w:pPr>
               <w:spacing w:line="360" w:lineRule="auto"/>
               <w:rPr>
-                <w:b w:val="0"/>
-                <w:bCs w:val="0"/>
-                <w:sz w:val="24"/>
-                <w:szCs w:val="24"/>
-              </w:rPr>
-            </w:pPr>
-            <w:r>
-              <w:rPr>
+                <w:rFonts w:ascii="Times New Roman" w:hAnsi="Times New Roman" w:cs="Times New Roman"/>
+                <w:b w:val="0"/>
+                <w:bCs w:val="0"/>
+                <w:sz w:val="24"/>
+                <w:szCs w:val="24"/>
+              </w:rPr>
+            </w:pPr>
+            <w:r>
+              <w:rPr>
+                <w:rFonts w:ascii="Times New Roman" w:hAnsi="Times New Roman" w:cs="Times New Roman"/>
                 <w:b w:val="0"/>
                 <w:bCs w:val="0"/>
                 <w:caps w:val="0"/>
@@ -687,6 +719,9 @@
             <w:pPr>
               <w:spacing w:line="360" w:lineRule="auto"/>
               <w:cnfStyle w:val="000000100000" w:firstRow="0" w:lastRow="0" w:firstColumn="0" w:lastColumn="0" w:oddVBand="0" w:evenVBand="0" w:oddHBand="1" w:evenHBand="0" w:firstRowFirstColumn="0" w:firstRowLastColumn="0" w:lastRowFirstColumn="0" w:lastRowLastColumn="0"/>
+              <w:rPr>
+                <w:rFonts w:ascii="Times New Roman" w:hAnsi="Times New Roman" w:cs="Times New Roman"/>
+              </w:rPr>
             </w:pPr>
           </w:p>
         </w:tc>
@@ -701,14 +736,16 @@
             <w:pPr>
               <w:spacing w:line="360" w:lineRule="auto"/>
               <w:rPr>
-                <w:b w:val="0"/>
-                <w:bCs w:val="0"/>
-                <w:sz w:val="24"/>
-                <w:szCs w:val="24"/>
-              </w:rPr>
-            </w:pPr>
-            <w:r>
-              <w:rPr>
+                <w:rFonts w:ascii="Times New Roman" w:hAnsi="Times New Roman" w:cs="Times New Roman"/>
+                <w:b w:val="0"/>
+                <w:bCs w:val="0"/>
+                <w:sz w:val="24"/>
+                <w:szCs w:val="24"/>
+              </w:rPr>
+            </w:pPr>
+            <w:r>
+              <w:rPr>
+                <w:rFonts w:ascii="Times New Roman" w:hAnsi="Times New Roman" w:cs="Times New Roman"/>
                 <w:b w:val="0"/>
                 <w:bCs w:val="0"/>
                 <w:caps w:val="0"/>
@@ -727,6 +764,9 @@
             <w:pPr>
               <w:spacing w:line="360" w:lineRule="auto"/>
               <w:cnfStyle w:val="000000000000" w:firstRow="0" w:lastRow="0" w:firstColumn="0" w:lastColumn="0" w:oddVBand="0" w:evenVBand="0" w:oddHBand="0" w:evenHBand="0" w:firstRowFirstColumn="0" w:firstRowLastColumn="0" w:lastRowFirstColumn="0" w:lastRowLastColumn="0"/>
+              <w:rPr>
+                <w:rFonts w:ascii="Times New Roman" w:hAnsi="Times New Roman" w:cs="Times New Roman"/>
+              </w:rPr>
             </w:pPr>
           </w:p>
         </w:tc>
@@ -744,41 +784,23 @@
             <w:pPr>
               <w:spacing w:line="360" w:lineRule="auto"/>
               <w:rPr>
-                <w:b w:val="0"/>
-                <w:bCs w:val="0"/>
-                <w:sz w:val="24"/>
-                <w:szCs w:val="24"/>
-              </w:rPr>
-            </w:pPr>
-            <w:r>
-              <w:rPr>
+                <w:rFonts w:ascii="Times New Roman" w:hAnsi="Times New Roman" w:cs="Times New Roman"/>
+                <w:b w:val="0"/>
+                <w:bCs w:val="0"/>
+                <w:sz w:val="24"/>
+                <w:szCs w:val="24"/>
+              </w:rPr>
+            </w:pPr>
+            <w:r>
+              <w:rPr>
+                <w:rFonts w:ascii="Times New Roman" w:hAnsi="Times New Roman" w:cs="Times New Roman"/>
                 <w:b w:val="0"/>
                 <w:bCs w:val="0"/>
                 <w:caps w:val="0"/>
                 <w:sz w:val="24"/>
                 <w:szCs w:val="24"/>
               </w:rPr>
-              <w:t>Pendiente Del Segmento S</w:t>
-            </w:r>
-            <w:r>
-              <w:rPr>
-                <w:b w:val="0"/>
-                <w:bCs w:val="0"/>
-                <w:caps w:val="0"/>
-                <w:sz w:val="24"/>
-                <w:szCs w:val="24"/>
-              </w:rPr>
-              <w:t>T</w:t>
-            </w:r>
-            <w:r>
-              <w:rPr>
-                <w:b w:val="0"/>
-                <w:bCs w:val="0"/>
-                <w:caps w:val="0"/>
-                <w:sz w:val="24"/>
-                <w:szCs w:val="24"/>
-              </w:rPr>
-              <w:t xml:space="preserve"> Durante Pico Del Ejercicio</w:t>
+              <w:t>Pendiente Del Segmento ST Durante Pico Del Ejercicio</w:t>
             </w:r>
           </w:p>
         </w:tc>
@@ -790,6 +812,9 @@
             <w:pPr>
               <w:spacing w:line="360" w:lineRule="auto"/>
               <w:cnfStyle w:val="000000100000" w:firstRow="0" w:lastRow="0" w:firstColumn="0" w:lastColumn="0" w:oddVBand="0" w:evenVBand="0" w:oddHBand="1" w:evenHBand="0" w:firstRowFirstColumn="0" w:firstRowLastColumn="0" w:lastRowFirstColumn="0" w:lastRowLastColumn="0"/>
+              <w:rPr>
+                <w:rFonts w:ascii="Times New Roman" w:hAnsi="Times New Roman" w:cs="Times New Roman"/>
+              </w:rPr>
             </w:pPr>
           </w:p>
         </w:tc>
@@ -804,14 +829,16 @@
             <w:pPr>
               <w:spacing w:line="360" w:lineRule="auto"/>
               <w:rPr>
-                <w:b w:val="0"/>
-                <w:bCs w:val="0"/>
-                <w:sz w:val="24"/>
-                <w:szCs w:val="24"/>
-              </w:rPr>
-            </w:pPr>
-            <w:r>
-              <w:rPr>
+                <w:rFonts w:ascii="Times New Roman" w:hAnsi="Times New Roman" w:cs="Times New Roman"/>
+                <w:b w:val="0"/>
+                <w:bCs w:val="0"/>
+                <w:sz w:val="24"/>
+                <w:szCs w:val="24"/>
+              </w:rPr>
+            </w:pPr>
+            <w:r>
+              <w:rPr>
+                <w:rFonts w:ascii="Times New Roman" w:hAnsi="Times New Roman" w:cs="Times New Roman"/>
                 <w:b w:val="0"/>
                 <w:bCs w:val="0"/>
                 <w:caps w:val="0"/>
@@ -830,6 +857,9 @@
             <w:pPr>
               <w:spacing w:line="360" w:lineRule="auto"/>
               <w:cnfStyle w:val="000000000000" w:firstRow="0" w:lastRow="0" w:firstColumn="0" w:lastColumn="0" w:oddVBand="0" w:evenVBand="0" w:oddHBand="0" w:evenHBand="0" w:firstRowFirstColumn="0" w:firstRowLastColumn="0" w:lastRowFirstColumn="0" w:lastRowLastColumn="0"/>
+              <w:rPr>
+                <w:rFonts w:ascii="Times New Roman" w:hAnsi="Times New Roman" w:cs="Times New Roman"/>
+              </w:rPr>
             </w:pPr>
           </w:p>
         </w:tc>
@@ -847,14 +877,16 @@
             <w:pPr>
               <w:spacing w:line="360" w:lineRule="auto"/>
               <w:rPr>
-                <w:b w:val="0"/>
-                <w:bCs w:val="0"/>
-                <w:sz w:val="24"/>
-                <w:szCs w:val="24"/>
-              </w:rPr>
-            </w:pPr>
-            <w:r>
-              <w:rPr>
+                <w:rFonts w:ascii="Times New Roman" w:hAnsi="Times New Roman" w:cs="Times New Roman"/>
+                <w:b w:val="0"/>
+                <w:bCs w:val="0"/>
+                <w:sz w:val="24"/>
+                <w:szCs w:val="24"/>
+              </w:rPr>
+            </w:pPr>
+            <w:r>
+              <w:rPr>
+                <w:rFonts w:ascii="Times New Roman" w:hAnsi="Times New Roman" w:cs="Times New Roman"/>
                 <w:b w:val="0"/>
                 <w:bCs w:val="0"/>
                 <w:caps w:val="0"/>
@@ -865,6 +897,7 @@
             </w:r>
             <w:r>
               <w:rPr>
+                <w:rFonts w:ascii="Times New Roman" w:hAnsi="Times New Roman" w:cs="Times New Roman"/>
                 <w:b w:val="0"/>
                 <w:bCs w:val="0"/>
                 <w:caps w:val="0"/>
@@ -875,6 +908,7 @@
             </w:r>
             <w:r>
               <w:rPr>
+                <w:rFonts w:ascii="Times New Roman" w:hAnsi="Times New Roman" w:cs="Times New Roman"/>
                 <w:b w:val="0"/>
                 <w:bCs w:val="0"/>
                 <w:caps w:val="0"/>
@@ -893,6 +927,9 @@
             <w:pPr>
               <w:spacing w:line="360" w:lineRule="auto"/>
               <w:cnfStyle w:val="000000100000" w:firstRow="0" w:lastRow="0" w:firstColumn="0" w:lastColumn="0" w:oddVBand="0" w:evenVBand="0" w:oddHBand="1" w:evenHBand="0" w:firstRowFirstColumn="0" w:firstRowLastColumn="0" w:lastRowFirstColumn="0" w:lastRowLastColumn="0"/>
+              <w:rPr>
+                <w:rFonts w:ascii="Times New Roman" w:hAnsi="Times New Roman" w:cs="Times New Roman"/>
+              </w:rPr>
             </w:pPr>
           </w:p>
         </w:tc>
@@ -907,14 +944,16 @@
             <w:pPr>
               <w:spacing w:line="360" w:lineRule="auto"/>
               <w:rPr>
-                <w:b w:val="0"/>
-                <w:bCs w:val="0"/>
-                <w:sz w:val="24"/>
-                <w:szCs w:val="24"/>
-              </w:rPr>
-            </w:pPr>
-            <w:r>
-              <w:rPr>
+                <w:rFonts w:ascii="Times New Roman" w:hAnsi="Times New Roman" w:cs="Times New Roman"/>
+                <w:b w:val="0"/>
+                <w:bCs w:val="0"/>
+                <w:sz w:val="24"/>
+                <w:szCs w:val="24"/>
+              </w:rPr>
+            </w:pPr>
+            <w:r>
+              <w:rPr>
+                <w:rFonts w:ascii="Times New Roman" w:hAnsi="Times New Roman" w:cs="Times New Roman"/>
                 <w:b w:val="0"/>
                 <w:bCs w:val="0"/>
                 <w:caps w:val="0"/>
@@ -925,6 +964,7 @@
             </w:r>
             <w:r>
               <w:rPr>
+                <w:rFonts w:ascii="Times New Roman" w:hAnsi="Times New Roman" w:cs="Times New Roman"/>
                 <w:b w:val="0"/>
                 <w:bCs w:val="0"/>
                 <w:caps w:val="0"/>
@@ -935,6 +975,7 @@
             </w:r>
             <w:r>
               <w:rPr>
+                <w:rFonts w:ascii="Times New Roman" w:hAnsi="Times New Roman" w:cs="Times New Roman"/>
                 <w:b w:val="0"/>
                 <w:bCs w:val="0"/>
                 <w:caps w:val="0"/>
@@ -945,6 +986,7 @@
             </w:r>
             <w:r>
               <w:rPr>
+                <w:rFonts w:ascii="Times New Roman" w:hAnsi="Times New Roman" w:cs="Times New Roman"/>
                 <w:b w:val="0"/>
                 <w:bCs w:val="0"/>
                 <w:caps w:val="0"/>
@@ -955,6 +997,7 @@
             </w:r>
             <w:r>
               <w:rPr>
+                <w:rFonts w:ascii="Times New Roman" w:hAnsi="Times New Roman" w:cs="Times New Roman"/>
                 <w:b w:val="0"/>
                 <w:bCs w:val="0"/>
                 <w:caps w:val="0"/>
@@ -973,6 +1016,9 @@
             <w:pPr>
               <w:spacing w:line="360" w:lineRule="auto"/>
               <w:cnfStyle w:val="000000000000" w:firstRow="0" w:lastRow="0" w:firstColumn="0" w:lastColumn="0" w:oddVBand="0" w:evenVBand="0" w:oddHBand="0" w:evenHBand="0" w:firstRowFirstColumn="0" w:firstRowLastColumn="0" w:lastRowFirstColumn="0" w:lastRowLastColumn="0"/>
+              <w:rPr>
+                <w:rFonts w:ascii="Times New Roman" w:hAnsi="Times New Roman" w:cs="Times New Roman"/>
+              </w:rPr>
             </w:pPr>
           </w:p>
         </w:tc>
@@ -990,14 +1036,16 @@
             <w:pPr>
               <w:spacing w:line="360" w:lineRule="auto"/>
               <w:rPr>
-                <w:b w:val="0"/>
-                <w:bCs w:val="0"/>
-                <w:sz w:val="24"/>
-                <w:szCs w:val="24"/>
-              </w:rPr>
-            </w:pPr>
-            <w:r>
-              <w:rPr>
+                <w:rFonts w:ascii="Times New Roman" w:hAnsi="Times New Roman" w:cs="Times New Roman"/>
+                <w:b w:val="0"/>
+                <w:bCs w:val="0"/>
+                <w:sz w:val="24"/>
+                <w:szCs w:val="24"/>
+              </w:rPr>
+            </w:pPr>
+            <w:r>
+              <w:rPr>
+                <w:rFonts w:ascii="Times New Roman" w:hAnsi="Times New Roman" w:cs="Times New Roman"/>
                 <w:b w:val="0"/>
                 <w:bCs w:val="0"/>
                 <w:caps w:val="0"/>
@@ -1016,6 +1064,9 @@
             <w:pPr>
               <w:spacing w:line="360" w:lineRule="auto"/>
               <w:cnfStyle w:val="000000100000" w:firstRow="0" w:lastRow="0" w:firstColumn="0" w:lastColumn="0" w:oddVBand="0" w:evenVBand="0" w:oddHBand="1" w:evenHBand="0" w:firstRowFirstColumn="0" w:firstRowLastColumn="0" w:lastRowFirstColumn="0" w:lastRowLastColumn="0"/>
+              <w:rPr>
+                <w:rFonts w:ascii="Times New Roman" w:hAnsi="Times New Roman" w:cs="Times New Roman"/>
+              </w:rPr>
             </w:pPr>
           </w:p>
         </w:tc>
@@ -1030,41 +1081,23 @@
             <w:pPr>
               <w:spacing w:line="360" w:lineRule="auto"/>
               <w:rPr>
-                <w:b w:val="0"/>
-                <w:bCs w:val="0"/>
-                <w:sz w:val="24"/>
-                <w:szCs w:val="24"/>
-              </w:rPr>
-            </w:pPr>
-            <w:r>
-              <w:rPr>
+                <w:rFonts w:ascii="Times New Roman" w:hAnsi="Times New Roman" w:cs="Times New Roman"/>
+                <w:b w:val="0"/>
+                <w:bCs w:val="0"/>
+                <w:sz w:val="24"/>
+                <w:szCs w:val="24"/>
+              </w:rPr>
+            </w:pPr>
+            <w:r>
+              <w:rPr>
+                <w:rFonts w:ascii="Times New Roman" w:hAnsi="Times New Roman" w:cs="Times New Roman"/>
                 <w:b w:val="0"/>
                 <w:bCs w:val="0"/>
                 <w:caps w:val="0"/>
                 <w:sz w:val="24"/>
                 <w:szCs w:val="24"/>
               </w:rPr>
-              <w:t>Depresión De Onda S</w:t>
-            </w:r>
-            <w:r>
-              <w:rPr>
-                <w:b w:val="0"/>
-                <w:bCs w:val="0"/>
-                <w:caps w:val="0"/>
-                <w:sz w:val="24"/>
-                <w:szCs w:val="24"/>
-              </w:rPr>
-              <w:t>T</w:t>
-            </w:r>
-            <w:r>
-              <w:rPr>
-                <w:b w:val="0"/>
-                <w:bCs w:val="0"/>
-                <w:caps w:val="0"/>
-                <w:sz w:val="24"/>
-                <w:szCs w:val="24"/>
-              </w:rPr>
-              <w:t xml:space="preserve"> Inducida Por Ejercicio (En Relación Al Reposo)</w:t>
+              <w:t>Depresión De Onda ST Inducida Por Ejercicio (En Relación Al Reposo)</w:t>
             </w:r>
           </w:p>
         </w:tc>
@@ -1076,6 +1109,9 @@
             <w:pPr>
               <w:spacing w:line="360" w:lineRule="auto"/>
               <w:cnfStyle w:val="000000000000" w:firstRow="0" w:lastRow="0" w:firstColumn="0" w:lastColumn="0" w:oddVBand="0" w:evenVBand="0" w:oddHBand="0" w:evenHBand="0" w:firstRowFirstColumn="0" w:firstRowLastColumn="0" w:lastRowFirstColumn="0" w:lastRowLastColumn="0"/>
+              <w:rPr>
+                <w:rFonts w:ascii="Times New Roman" w:hAnsi="Times New Roman" w:cs="Times New Roman"/>
+              </w:rPr>
             </w:pPr>
           </w:p>
         </w:tc>
@@ -1093,14 +1129,16 @@
             <w:pPr>
               <w:spacing w:line="360" w:lineRule="auto"/>
               <w:rPr>
-                <w:b w:val="0"/>
-                <w:bCs w:val="0"/>
-                <w:sz w:val="24"/>
-                <w:szCs w:val="24"/>
-              </w:rPr>
-            </w:pPr>
-            <w:r>
-              <w:rPr>
+                <w:rFonts w:ascii="Times New Roman" w:hAnsi="Times New Roman" w:cs="Times New Roman"/>
+                <w:b w:val="0"/>
+                <w:bCs w:val="0"/>
+                <w:sz w:val="24"/>
+                <w:szCs w:val="24"/>
+              </w:rPr>
+            </w:pPr>
+            <w:r>
+              <w:rPr>
+                <w:rFonts w:ascii="Times New Roman" w:hAnsi="Times New Roman" w:cs="Times New Roman"/>
                 <w:b w:val="0"/>
                 <w:bCs w:val="0"/>
                 <w:caps w:val="0"/>
@@ -1119,30 +1157,9 @@
             <w:pPr>
               <w:spacing w:line="360" w:lineRule="auto"/>
               <w:cnfStyle w:val="000000100000" w:firstRow="0" w:lastRow="0" w:firstColumn="0" w:lastColumn="0" w:oddVBand="0" w:evenVBand="0" w:oddHBand="1" w:evenHBand="0" w:firstRowFirstColumn="0" w:firstRowLastColumn="0" w:lastRowFirstColumn="0" w:lastRowLastColumn="0"/>
-            </w:pPr>
-          </w:p>
-        </w:tc>
-      </w:tr>
-      <w:tr>
-        <w:tc>
-          <w:tcPr>
-            <w:cnfStyle w:val="001000000000" w:firstRow="0" w:lastRow="0" w:firstColumn="1" w:lastColumn="0" w:oddVBand="0" w:evenVBand="0" w:oddHBand="0" w:evenHBand="0" w:firstRowFirstColumn="0" w:firstRowLastColumn="0" w:lastRowFirstColumn="0" w:lastRowLastColumn="0"/>
-            <w:tcW w:w="5035" w:type="dxa"/>
-          </w:tcPr>
-          <w:p>
-            <w:pPr>
-              <w:spacing w:line="360" w:lineRule="auto"/>
-            </w:pPr>
-          </w:p>
-        </w:tc>
-        <w:tc>
-          <w:tcPr>
-            <w:tcW w:w="5035" w:type="dxa"/>
-          </w:tcPr>
-          <w:p>
-            <w:pPr>
-              <w:spacing w:line="360" w:lineRule="auto"/>
-              <w:cnfStyle w:val="000000000000" w:firstRow="0" w:lastRow="0" w:firstColumn="0" w:lastColumn="0" w:oddVBand="0" w:evenVBand="0" w:oddHBand="0" w:evenHBand="0" w:firstRowFirstColumn="0" w:firstRowLastColumn="0" w:lastRowFirstColumn="0" w:lastRowLastColumn="0"/>
+              <w:rPr>
+                <w:rFonts w:ascii="Times New Roman" w:hAnsi="Times New Roman" w:cs="Times New Roman"/>
+              </w:rPr>
             </w:pPr>
           </w:p>
         </w:tc>

</xml_diff>

<commit_message>
Añadidos graficos a el PDF final del pronostico. Los graficos muestran la frecuencia con la que otros pacientes fueron diagnosticados como enfermos o sanos de acuerdo a los indicadores
</commit_message>
<xml_diff>
--- a/docs/PDF_Base.docx
+++ b/docs/PDF_Base.docx
@@ -138,8 +138,6 @@
                 <w:szCs w:val="24"/>
               </w:rPr>
             </w:pPr>
-            <w:bookmarkStart w:id="0" w:name="_GoBack"/>
-            <w:bookmarkEnd w:id="0"/>
           </w:p>
         </w:tc>
         <w:tc>
@@ -376,21 +374,22 @@
     <w:tbl>
       <w:tblPr>
         <w:tblStyle w:val="Tablanormal3"/>
-        <w:tblW w:w="0" w:type="auto"/>
+        <w:tblW w:w="10354" w:type="dxa"/>
         <w:tblLook w:val="04A0" w:firstRow="1" w:lastRow="0" w:firstColumn="1" w:lastColumn="0" w:noHBand="0" w:noVBand="1"/>
       </w:tblPr>
       <w:tblGrid>
-        <w:gridCol w:w="5035"/>
-        <w:gridCol w:w="5035"/>
+        <w:gridCol w:w="5177"/>
+        <w:gridCol w:w="5177"/>
       </w:tblGrid>
       <w:tr>
         <w:trPr>
           <w:cnfStyle w:val="100000000000" w:firstRow="1" w:lastRow="0" w:firstColumn="0" w:lastColumn="0" w:oddVBand="0" w:evenVBand="0" w:oddHBand="0" w:evenHBand="0" w:firstRowFirstColumn="0" w:firstRowLastColumn="0" w:lastRowFirstColumn="0" w:lastRowLastColumn="0"/>
+          <w:trHeight w:val="422"/>
         </w:trPr>
         <w:tc>
           <w:tcPr>
             <w:cnfStyle w:val="001000000100" w:firstRow="0" w:lastRow="0" w:firstColumn="1" w:lastColumn="0" w:oddVBand="0" w:evenVBand="0" w:oddHBand="0" w:evenHBand="0" w:firstRowFirstColumn="1" w:firstRowLastColumn="0" w:lastRowFirstColumn="0" w:lastRowLastColumn="0"/>
-            <w:tcW w:w="5035" w:type="dxa"/>
+            <w:tcW w:w="5177" w:type="dxa"/>
           </w:tcPr>
           <w:p>
             <w:pPr>
@@ -419,7 +418,7 @@
         </w:tc>
         <w:tc>
           <w:tcPr>
-            <w:tcW w:w="5035" w:type="dxa"/>
+            <w:tcW w:w="5177" w:type="dxa"/>
           </w:tcPr>
           <w:p>
             <w:pPr>
@@ -451,11 +450,12 @@
       <w:tr>
         <w:trPr>
           <w:cnfStyle w:val="000000100000" w:firstRow="0" w:lastRow="0" w:firstColumn="0" w:lastColumn="0" w:oddVBand="0" w:evenVBand="0" w:oddHBand="1" w:evenHBand="0" w:firstRowFirstColumn="0" w:firstRowLastColumn="0" w:lastRowFirstColumn="0" w:lastRowLastColumn="0"/>
+          <w:trHeight w:val="405"/>
         </w:trPr>
         <w:tc>
           <w:tcPr>
             <w:cnfStyle w:val="001000000000" w:firstRow="0" w:lastRow="0" w:firstColumn="1" w:lastColumn="0" w:oddVBand="0" w:evenVBand="0" w:oddHBand="0" w:evenHBand="0" w:firstRowFirstColumn="0" w:firstRowLastColumn="0" w:lastRowFirstColumn="0" w:lastRowLastColumn="0"/>
-            <w:tcW w:w="5035" w:type="dxa"/>
+            <w:tcW w:w="5177" w:type="dxa"/>
           </w:tcPr>
           <w:p>
             <w:pPr>
@@ -483,7 +483,7 @@
         </w:tc>
         <w:tc>
           <w:tcPr>
-            <w:tcW w:w="5035" w:type="dxa"/>
+            <w:tcW w:w="5177" w:type="dxa"/>
           </w:tcPr>
           <w:p>
             <w:pPr>
@@ -497,10 +497,13 @@
         </w:tc>
       </w:tr>
       <w:tr>
+        <w:trPr>
+          <w:trHeight w:val="422"/>
+        </w:trPr>
         <w:tc>
           <w:tcPr>
             <w:cnfStyle w:val="001000000000" w:firstRow="0" w:lastRow="0" w:firstColumn="1" w:lastColumn="0" w:oddVBand="0" w:evenVBand="0" w:oddHBand="0" w:evenHBand="0" w:firstRowFirstColumn="0" w:firstRowLastColumn="0" w:lastRowFirstColumn="0" w:lastRowLastColumn="0"/>
-            <w:tcW w:w="5035" w:type="dxa"/>
+            <w:tcW w:w="5177" w:type="dxa"/>
           </w:tcPr>
           <w:p>
             <w:pPr>
@@ -528,7 +531,7 @@
         </w:tc>
         <w:tc>
           <w:tcPr>
-            <w:tcW w:w="5035" w:type="dxa"/>
+            <w:tcW w:w="5177" w:type="dxa"/>
           </w:tcPr>
           <w:p>
             <w:pPr>
@@ -544,11 +547,12 @@
       <w:tr>
         <w:trPr>
           <w:cnfStyle w:val="000000100000" w:firstRow="0" w:lastRow="0" w:firstColumn="0" w:lastColumn="0" w:oddVBand="0" w:evenVBand="0" w:oddHBand="1" w:evenHBand="0" w:firstRowFirstColumn="0" w:firstRowLastColumn="0" w:lastRowFirstColumn="0" w:lastRowLastColumn="0"/>
+          <w:trHeight w:val="405"/>
         </w:trPr>
         <w:tc>
           <w:tcPr>
             <w:cnfStyle w:val="001000000000" w:firstRow="0" w:lastRow="0" w:firstColumn="1" w:lastColumn="0" w:oddVBand="0" w:evenVBand="0" w:oddHBand="0" w:evenHBand="0" w:firstRowFirstColumn="0" w:firstRowLastColumn="0" w:lastRowFirstColumn="0" w:lastRowLastColumn="0"/>
-            <w:tcW w:w="5035" w:type="dxa"/>
+            <w:tcW w:w="5177" w:type="dxa"/>
           </w:tcPr>
           <w:p>
             <w:pPr>
@@ -570,13 +574,24 @@
                 <w:sz w:val="24"/>
                 <w:szCs w:val="24"/>
               </w:rPr>
-              <w:t>Tipo De Angina</w:t>
+              <w:t xml:space="preserve">Tipo De </w:t>
+            </w:r>
+            <w:r>
+              <w:rPr>
+                <w:rFonts w:ascii="Times New Roman" w:hAnsi="Times New Roman" w:cs="Times New Roman"/>
+                <w:b w:val="0"/>
+                <w:bCs w:val="0"/>
+                <w:caps w:val="0"/>
+                <w:sz w:val="24"/>
+                <w:szCs w:val="24"/>
+              </w:rPr>
+              <w:t>Dolor Torácico</w:t>
             </w:r>
           </w:p>
         </w:tc>
         <w:tc>
           <w:tcPr>
-            <w:tcW w:w="5035" w:type="dxa"/>
+            <w:tcW w:w="5177" w:type="dxa"/>
           </w:tcPr>
           <w:p>
             <w:pPr>
@@ -590,10 +605,13 @@
         </w:tc>
       </w:tr>
       <w:tr>
+        <w:trPr>
+          <w:trHeight w:val="422"/>
+        </w:trPr>
         <w:tc>
           <w:tcPr>
             <w:cnfStyle w:val="001000000000" w:firstRow="0" w:lastRow="0" w:firstColumn="1" w:lastColumn="0" w:oddVBand="0" w:evenVBand="0" w:oddHBand="0" w:evenHBand="0" w:firstRowFirstColumn="0" w:firstRowLastColumn="0" w:lastRowFirstColumn="0" w:lastRowLastColumn="0"/>
-            <w:tcW w:w="5035" w:type="dxa"/>
+            <w:tcW w:w="5177" w:type="dxa"/>
           </w:tcPr>
           <w:p>
             <w:pPr>
@@ -665,7 +683,7 @@
         </w:tc>
         <w:tc>
           <w:tcPr>
-            <w:tcW w:w="5035" w:type="dxa"/>
+            <w:tcW w:w="5177" w:type="dxa"/>
           </w:tcPr>
           <w:p>
             <w:pPr>
@@ -681,11 +699,12 @@
       <w:tr>
         <w:trPr>
           <w:cnfStyle w:val="000000100000" w:firstRow="0" w:lastRow="0" w:firstColumn="0" w:lastColumn="0" w:oddVBand="0" w:evenVBand="0" w:oddHBand="1" w:evenHBand="0" w:firstRowFirstColumn="0" w:firstRowLastColumn="0" w:lastRowFirstColumn="0" w:lastRowLastColumn="0"/>
+          <w:trHeight w:val="422"/>
         </w:trPr>
         <w:tc>
           <w:tcPr>
             <w:cnfStyle w:val="001000000000" w:firstRow="0" w:lastRow="0" w:firstColumn="1" w:lastColumn="0" w:oddVBand="0" w:evenVBand="0" w:oddHBand="0" w:evenHBand="0" w:firstRowFirstColumn="0" w:firstRowLastColumn="0" w:lastRowFirstColumn="0" w:lastRowLastColumn="0"/>
-            <w:tcW w:w="5035" w:type="dxa"/>
+            <w:tcW w:w="5177" w:type="dxa"/>
           </w:tcPr>
           <w:p>
             <w:pPr>
@@ -713,7 +732,7 @@
         </w:tc>
         <w:tc>
           <w:tcPr>
-            <w:tcW w:w="5035" w:type="dxa"/>
+            <w:tcW w:w="5177" w:type="dxa"/>
           </w:tcPr>
           <w:p>
             <w:pPr>
@@ -727,10 +746,13 @@
         </w:tc>
       </w:tr>
       <w:tr>
+        <w:trPr>
+          <w:trHeight w:val="422"/>
+        </w:trPr>
         <w:tc>
           <w:tcPr>
             <w:cnfStyle w:val="001000000000" w:firstRow="0" w:lastRow="0" w:firstColumn="1" w:lastColumn="0" w:oddVBand="0" w:evenVBand="0" w:oddHBand="0" w:evenHBand="0" w:firstRowFirstColumn="0" w:firstRowLastColumn="0" w:lastRowFirstColumn="0" w:lastRowLastColumn="0"/>
-            <w:tcW w:w="5035" w:type="dxa"/>
+            <w:tcW w:w="5177" w:type="dxa"/>
           </w:tcPr>
           <w:p>
             <w:pPr>
@@ -758,7 +780,7 @@
         </w:tc>
         <w:tc>
           <w:tcPr>
-            <w:tcW w:w="5035" w:type="dxa"/>
+            <w:tcW w:w="5177" w:type="dxa"/>
           </w:tcPr>
           <w:p>
             <w:pPr>
@@ -774,11 +796,12 @@
       <w:tr>
         <w:trPr>
           <w:cnfStyle w:val="000000100000" w:firstRow="0" w:lastRow="0" w:firstColumn="0" w:lastColumn="0" w:oddVBand="0" w:evenVBand="0" w:oddHBand="1" w:evenHBand="0" w:firstRowFirstColumn="0" w:firstRowLastColumn="0" w:lastRowFirstColumn="0" w:lastRowLastColumn="0"/>
+          <w:trHeight w:val="827"/>
         </w:trPr>
         <w:tc>
           <w:tcPr>
             <w:cnfStyle w:val="001000000000" w:firstRow="0" w:lastRow="0" w:firstColumn="1" w:lastColumn="0" w:oddVBand="0" w:evenVBand="0" w:oddHBand="0" w:evenHBand="0" w:firstRowFirstColumn="0" w:firstRowLastColumn="0" w:lastRowFirstColumn="0" w:lastRowLastColumn="0"/>
-            <w:tcW w:w="5035" w:type="dxa"/>
+            <w:tcW w:w="5177" w:type="dxa"/>
           </w:tcPr>
           <w:p>
             <w:pPr>
@@ -806,7 +829,7 @@
         </w:tc>
         <w:tc>
           <w:tcPr>
-            <w:tcW w:w="5035" w:type="dxa"/>
+            <w:tcW w:w="5177" w:type="dxa"/>
           </w:tcPr>
           <w:p>
             <w:pPr>
@@ -820,10 +843,13 @@
         </w:tc>
       </w:tr>
       <w:tr>
+        <w:trPr>
+          <w:trHeight w:val="422"/>
+        </w:trPr>
         <w:tc>
           <w:tcPr>
             <w:cnfStyle w:val="001000000000" w:firstRow="0" w:lastRow="0" w:firstColumn="1" w:lastColumn="0" w:oddVBand="0" w:evenVBand="0" w:oddHBand="0" w:evenHBand="0" w:firstRowFirstColumn="0" w:firstRowLastColumn="0" w:lastRowFirstColumn="0" w:lastRowLastColumn="0"/>
-            <w:tcW w:w="5035" w:type="dxa"/>
+            <w:tcW w:w="5177" w:type="dxa"/>
           </w:tcPr>
           <w:p>
             <w:pPr>
@@ -851,7 +877,7 @@
         </w:tc>
         <w:tc>
           <w:tcPr>
-            <w:tcW w:w="5035" w:type="dxa"/>
+            <w:tcW w:w="5177" w:type="dxa"/>
           </w:tcPr>
           <w:p>
             <w:pPr>
@@ -867,11 +893,12 @@
       <w:tr>
         <w:trPr>
           <w:cnfStyle w:val="000000100000" w:firstRow="0" w:lastRow="0" w:firstColumn="0" w:lastColumn="0" w:oddVBand="0" w:evenVBand="0" w:oddHBand="1" w:evenHBand="0" w:firstRowFirstColumn="0" w:firstRowLastColumn="0" w:lastRowFirstColumn="0" w:lastRowLastColumn="0"/>
+          <w:trHeight w:val="422"/>
         </w:trPr>
         <w:tc>
           <w:tcPr>
             <w:cnfStyle w:val="001000000000" w:firstRow="0" w:lastRow="0" w:firstColumn="1" w:lastColumn="0" w:oddVBand="0" w:evenVBand="0" w:oddHBand="0" w:evenHBand="0" w:firstRowFirstColumn="0" w:firstRowLastColumn="0" w:lastRowFirstColumn="0" w:lastRowLastColumn="0"/>
-            <w:tcW w:w="5035" w:type="dxa"/>
+            <w:tcW w:w="5177" w:type="dxa"/>
           </w:tcPr>
           <w:p>
             <w:pPr>
@@ -921,7 +948,7 @@
         </w:tc>
         <w:tc>
           <w:tcPr>
-            <w:tcW w:w="5035" w:type="dxa"/>
+            <w:tcW w:w="5177" w:type="dxa"/>
           </w:tcPr>
           <w:p>
             <w:pPr>
@@ -935,10 +962,13 @@
         </w:tc>
       </w:tr>
       <w:tr>
+        <w:trPr>
+          <w:trHeight w:val="405"/>
+        </w:trPr>
         <w:tc>
           <w:tcPr>
             <w:cnfStyle w:val="001000000000" w:firstRow="0" w:lastRow="0" w:firstColumn="1" w:lastColumn="0" w:oddVBand="0" w:evenVBand="0" w:oddHBand="0" w:evenHBand="0" w:firstRowFirstColumn="0" w:firstRowLastColumn="0" w:lastRowFirstColumn="0" w:lastRowLastColumn="0"/>
-            <w:tcW w:w="5035" w:type="dxa"/>
+            <w:tcW w:w="5177" w:type="dxa"/>
           </w:tcPr>
           <w:p>
             <w:pPr>
@@ -1010,7 +1040,7 @@
         </w:tc>
         <w:tc>
           <w:tcPr>
-            <w:tcW w:w="5035" w:type="dxa"/>
+            <w:tcW w:w="5177" w:type="dxa"/>
           </w:tcPr>
           <w:p>
             <w:pPr>
@@ -1026,11 +1056,12 @@
       <w:tr>
         <w:trPr>
           <w:cnfStyle w:val="000000100000" w:firstRow="0" w:lastRow="0" w:firstColumn="0" w:lastColumn="0" w:oddVBand="0" w:evenVBand="0" w:oddHBand="1" w:evenHBand="0" w:firstRowFirstColumn="0" w:firstRowLastColumn="0" w:lastRowFirstColumn="0" w:lastRowLastColumn="0"/>
+          <w:trHeight w:val="422"/>
         </w:trPr>
         <w:tc>
           <w:tcPr>
             <w:cnfStyle w:val="001000000000" w:firstRow="0" w:lastRow="0" w:firstColumn="1" w:lastColumn="0" w:oddVBand="0" w:evenVBand="0" w:oddHBand="0" w:evenHBand="0" w:firstRowFirstColumn="0" w:firstRowLastColumn="0" w:lastRowFirstColumn="0" w:lastRowLastColumn="0"/>
-            <w:tcW w:w="5035" w:type="dxa"/>
+            <w:tcW w:w="5177" w:type="dxa"/>
           </w:tcPr>
           <w:p>
             <w:pPr>
@@ -1058,7 +1089,7 @@
         </w:tc>
         <w:tc>
           <w:tcPr>
-            <w:tcW w:w="5035" w:type="dxa"/>
+            <w:tcW w:w="5177" w:type="dxa"/>
           </w:tcPr>
           <w:p>
             <w:pPr>
@@ -1072,10 +1103,13 @@
         </w:tc>
       </w:tr>
       <w:tr>
+        <w:trPr>
+          <w:trHeight w:val="827"/>
+        </w:trPr>
         <w:tc>
           <w:tcPr>
             <w:cnfStyle w:val="001000000000" w:firstRow="0" w:lastRow="0" w:firstColumn="1" w:lastColumn="0" w:oddVBand="0" w:evenVBand="0" w:oddHBand="0" w:evenHBand="0" w:firstRowFirstColumn="0" w:firstRowLastColumn="0" w:lastRowFirstColumn="0" w:lastRowLastColumn="0"/>
-            <w:tcW w:w="5035" w:type="dxa"/>
+            <w:tcW w:w="5177" w:type="dxa"/>
           </w:tcPr>
           <w:p>
             <w:pPr>
@@ -1103,7 +1137,7 @@
         </w:tc>
         <w:tc>
           <w:tcPr>
-            <w:tcW w:w="5035" w:type="dxa"/>
+            <w:tcW w:w="5177" w:type="dxa"/>
           </w:tcPr>
           <w:p>
             <w:pPr>
@@ -1119,11 +1153,12 @@
       <w:tr>
         <w:trPr>
           <w:cnfStyle w:val="000000100000" w:firstRow="0" w:lastRow="0" w:firstColumn="0" w:lastColumn="0" w:oddVBand="0" w:evenVBand="0" w:oddHBand="1" w:evenHBand="0" w:firstRowFirstColumn="0" w:firstRowLastColumn="0" w:lastRowFirstColumn="0" w:lastRowLastColumn="0"/>
+          <w:trHeight w:val="844"/>
         </w:trPr>
         <w:tc>
           <w:tcPr>
             <w:cnfStyle w:val="001000000000" w:firstRow="0" w:lastRow="0" w:firstColumn="1" w:lastColumn="0" w:oddVBand="0" w:evenVBand="0" w:oddHBand="0" w:evenHBand="0" w:firstRowFirstColumn="0" w:firstRowLastColumn="0" w:lastRowFirstColumn="0" w:lastRowLastColumn="0"/>
-            <w:tcW w:w="5035" w:type="dxa"/>
+            <w:tcW w:w="5177" w:type="dxa"/>
           </w:tcPr>
           <w:p>
             <w:pPr>
@@ -1151,7 +1186,7 @@
         </w:tc>
         <w:tc>
           <w:tcPr>
-            <w:tcW w:w="5035" w:type="dxa"/>
+            <w:tcW w:w="5177" w:type="dxa"/>
           </w:tcPr>
           <w:p>
             <w:pPr>
@@ -1166,9 +1201,750 @@
       </w:tr>
     </w:tbl>
     <w:p/>
+    <w:p/>
+    <w:p/>
+    <w:p>
+      <w:pPr>
+        <w:jc w:val="center"/>
+        <w:rPr>
+          <w:rFonts w:ascii="Times New Roman" w:hAnsi="Times New Roman" w:cs="Times New Roman"/>
+          <w:b/>
+          <w:bCs/>
+          <w:sz w:val="24"/>
+          <w:szCs w:val="24"/>
+        </w:rPr>
+      </w:pPr>
+      <w:r>
+        <w:rPr>
+          <w:rFonts w:ascii="Times New Roman" w:hAnsi="Times New Roman" w:cs="Times New Roman"/>
+          <w:b/>
+          <w:bCs/>
+          <w:sz w:val="24"/>
+          <w:szCs w:val="24"/>
+        </w:rPr>
+        <w:t>Enfermedad Del Corazón Según Indicadores</w:t>
+      </w:r>
+    </w:p>
+    <w:p>
+      <w:pPr>
+        <w:rPr>
+          <w:rFonts w:ascii="Times New Roman" w:hAnsi="Times New Roman" w:cs="Times New Roman"/>
+        </w:rPr>
+      </w:pPr>
+      <w:r>
+        <w:rPr>
+          <w:rFonts w:ascii="Times New Roman" w:hAnsi="Times New Roman" w:cs="Times New Roman"/>
+        </w:rPr>
+        <w:t>Los siguientes gráficos presentan información sobre la frecuencia en la que se ha detectado o no la enfermedad en diferentes pacientes, según ciertos indicadores.</w:t>
+      </w:r>
+      <w:bookmarkStart w:id="0" w:name="_GoBack"/>
+      <w:bookmarkEnd w:id="0"/>
+    </w:p>
+    <w:p>
+      <w:pPr>
+        <w:rPr>
+          <w:rFonts w:ascii="Times New Roman" w:hAnsi="Times New Roman" w:cs="Times New Roman"/>
+          <w:b/>
+          <w:bCs/>
+          <w:sz w:val="24"/>
+          <w:szCs w:val="24"/>
+        </w:rPr>
+      </w:pPr>
+    </w:p>
+    <w:p>
+      <w:pPr>
+        <w:rPr>
+          <w:rFonts w:ascii="Times New Roman" w:hAnsi="Times New Roman" w:cs="Times New Roman"/>
+          <w:u w:val="single"/>
+        </w:rPr>
+      </w:pPr>
+      <w:r>
+        <w:rPr>
+          <w:rFonts w:ascii="Times New Roman" w:hAnsi="Times New Roman" w:cs="Times New Roman"/>
+          <w:u w:val="single"/>
+        </w:rPr>
+        <w:t>Frecuencia Según Edad</w:t>
+      </w:r>
+    </w:p>
+    <w:p>
+      <w:pPr>
+        <w:ind w:left="-567"/>
+        <w:rPr>
+          <w:rFonts w:ascii="Times New Roman" w:hAnsi="Times New Roman" w:cs="Times New Roman"/>
+          <w:sz w:val="24"/>
+          <w:szCs w:val="24"/>
+          <w:u w:val="single"/>
+        </w:rPr>
+      </w:pPr>
+      <w:r>
+        <w:rPr>
+          <w:noProof/>
+        </w:rPr>
+        <w:drawing>
+          <wp:inline distT="0" distB="0" distL="0" distR="0" wp14:anchorId="42986D59" wp14:editId="49A3D9CB">
+            <wp:extent cx="7227736" cy="2402210"/>
+            <wp:effectExtent l="0" t="0" r="0" b="0"/>
+            <wp:docPr id="6" name="Imagen 6"/>
+            <wp:cNvGraphicFramePr>
+              <a:graphicFrameLocks xmlns:a="http://schemas.openxmlformats.org/drawingml/2006/main" noChangeAspect="1"/>
+            </wp:cNvGraphicFramePr>
+            <a:graphic xmlns:a="http://schemas.openxmlformats.org/drawingml/2006/main">
+              <a:graphicData uri="http://schemas.openxmlformats.org/drawingml/2006/picture">
+                <pic:pic xmlns:pic="http://schemas.openxmlformats.org/drawingml/2006/picture">
+                  <pic:nvPicPr>
+                    <pic:cNvPr id="0" name="Picture 7"/>
+                    <pic:cNvPicPr>
+                      <a:picLocks noChangeAspect="1" noChangeArrowheads="1"/>
+                    </pic:cNvPicPr>
+                  </pic:nvPicPr>
+                  <pic:blipFill rotWithShape="1">
+                    <a:blip r:embed="rId7">
+                      <a:extLst>
+                        <a:ext uri="{28A0092B-C50C-407E-A947-70E740481C1C}">
+                          <a14:useLocalDpi xmlns:a14="http://schemas.microsoft.com/office/drawing/2010/main" val="0"/>
+                        </a:ext>
+                      </a:extLst>
+                    </a:blip>
+                    <a:srcRect l="9318" t="6213" r="8820" b="3065"/>
+                    <a:stretch/>
+                  </pic:blipFill>
+                  <pic:spPr bwMode="auto">
+                    <a:xfrm>
+                      <a:off x="0" y="0"/>
+                      <a:ext cx="7292162" cy="2423623"/>
+                    </a:xfrm>
+                    <a:prstGeom prst="rect">
+                      <a:avLst/>
+                    </a:prstGeom>
+                    <a:noFill/>
+                    <a:ln>
+                      <a:noFill/>
+                    </a:ln>
+                    <a:extLst>
+                      <a:ext uri="{53640926-AAD7-44D8-BBD7-CCE9431645EC}">
+                        <a14:shadowObscured xmlns:a14="http://schemas.microsoft.com/office/drawing/2010/main"/>
+                      </a:ext>
+                    </a:extLst>
+                  </pic:spPr>
+                </pic:pic>
+              </a:graphicData>
+            </a:graphic>
+          </wp:inline>
+        </w:drawing>
+      </w:r>
+    </w:p>
+    <w:p>
+      <w:pPr>
+        <w:ind w:left="-567"/>
+        <w:rPr>
+          <w:rFonts w:ascii="Times New Roman" w:hAnsi="Times New Roman" w:cs="Times New Roman"/>
+          <w:sz w:val="24"/>
+          <w:szCs w:val="24"/>
+          <w:u w:val="single"/>
+        </w:rPr>
+      </w:pPr>
+    </w:p>
+    <w:p>
+      <w:pPr>
+        <w:ind w:left="142"/>
+        <w:rPr>
+          <w:rFonts w:ascii="Times New Roman" w:hAnsi="Times New Roman" w:cs="Times New Roman"/>
+          <w:u w:val="single"/>
+        </w:rPr>
+      </w:pPr>
+      <w:r>
+        <w:rPr>
+          <w:rFonts w:ascii="Times New Roman" w:hAnsi="Times New Roman" w:cs="Times New Roman"/>
+          <w:u w:val="single"/>
+        </w:rPr>
+        <w:t>Frecuencia Según Dolor Torácico</w:t>
+      </w:r>
+    </w:p>
+    <w:p>
+      <w:pPr>
+        <w:pStyle w:val="Sinespaciado"/>
+        <w:numPr>
+          <w:ilvl w:val="0"/>
+          <w:numId w:val="1"/>
+        </w:numPr>
+        <w:rPr>
+          <w:rFonts w:ascii="Times New Roman" w:hAnsi="Times New Roman" w:cs="Times New Roman"/>
+        </w:rPr>
+      </w:pPr>
+      <w:r>
+        <w:rPr>
+          <w:rFonts w:ascii="Times New Roman" w:hAnsi="Times New Roman" w:cs="Times New Roman"/>
+        </w:rPr>
+        <w:t>0: Angina Típica</w:t>
+      </w:r>
+    </w:p>
+    <w:p>
+      <w:pPr>
+        <w:pStyle w:val="Sinespaciado"/>
+        <w:numPr>
+          <w:ilvl w:val="0"/>
+          <w:numId w:val="1"/>
+        </w:numPr>
+        <w:rPr>
+          <w:rFonts w:ascii="Times New Roman" w:hAnsi="Times New Roman" w:cs="Times New Roman"/>
+        </w:rPr>
+      </w:pPr>
+      <w:r>
+        <w:rPr>
+          <w:rFonts w:ascii="Times New Roman" w:hAnsi="Times New Roman" w:cs="Times New Roman"/>
+        </w:rPr>
+        <w:t>1: Angina Atípica</w:t>
+      </w:r>
+    </w:p>
+    <w:p>
+      <w:pPr>
+        <w:pStyle w:val="Sinespaciado"/>
+        <w:numPr>
+          <w:ilvl w:val="0"/>
+          <w:numId w:val="1"/>
+        </w:numPr>
+        <w:rPr>
+          <w:rFonts w:ascii="Times New Roman" w:hAnsi="Times New Roman" w:cs="Times New Roman"/>
+        </w:rPr>
+      </w:pPr>
+      <w:r>
+        <w:rPr>
+          <w:rFonts w:ascii="Times New Roman" w:hAnsi="Times New Roman" w:cs="Times New Roman"/>
+        </w:rPr>
+        <w:t>2: Dolor No</w:t>
+      </w:r>
+      <w:r>
+        <w:rPr>
+          <w:rFonts w:ascii="Times New Roman" w:hAnsi="Times New Roman" w:cs="Times New Roman"/>
+        </w:rPr>
+        <w:t>-</w:t>
+      </w:r>
+      <w:r>
+        <w:rPr>
+          <w:rFonts w:ascii="Times New Roman" w:hAnsi="Times New Roman" w:cs="Times New Roman"/>
+        </w:rPr>
+        <w:t>Anginoso</w:t>
+      </w:r>
+    </w:p>
+    <w:p>
+      <w:pPr>
+        <w:pStyle w:val="Sinespaciado"/>
+        <w:numPr>
+          <w:ilvl w:val="0"/>
+          <w:numId w:val="1"/>
+        </w:numPr>
+        <w:rPr>
+          <w:rFonts w:ascii="Times New Roman" w:hAnsi="Times New Roman" w:cs="Times New Roman"/>
+        </w:rPr>
+      </w:pPr>
+      <w:r>
+        <w:rPr>
+          <w:rFonts w:ascii="Times New Roman" w:hAnsi="Times New Roman" w:cs="Times New Roman"/>
+        </w:rPr>
+        <w:t>3: Asintomático</w:t>
+      </w:r>
+    </w:p>
+    <w:p>
+      <w:pPr>
+        <w:pStyle w:val="Sinespaciado"/>
+        <w:ind w:left="720"/>
+        <w:rPr>
+          <w:rFonts w:ascii="Times New Roman" w:hAnsi="Times New Roman" w:cs="Times New Roman"/>
+        </w:rPr>
+      </w:pPr>
+    </w:p>
+    <w:p>
+      <w:pPr>
+        <w:ind w:left="142"/>
+        <w:jc w:val="center"/>
+        <w:rPr>
+          <w:rFonts w:ascii="Times New Roman" w:hAnsi="Times New Roman" w:cs="Times New Roman"/>
+          <w:u w:val="single"/>
+        </w:rPr>
+      </w:pPr>
+      <w:r>
+        <w:rPr>
+          <w:noProof/>
+        </w:rPr>
+        <w:drawing>
+          <wp:inline distT="0" distB="0" distL="0" distR="0" wp14:anchorId="2540C31C" wp14:editId="13C59A5E">
+            <wp:extent cx="5922335" cy="2511976"/>
+            <wp:effectExtent l="0" t="0" r="2540" b="3175"/>
+            <wp:docPr id="7" name="Imagen 7"/>
+            <wp:cNvGraphicFramePr>
+              <a:graphicFrameLocks xmlns:a="http://schemas.openxmlformats.org/drawingml/2006/main" noChangeAspect="1"/>
+            </wp:cNvGraphicFramePr>
+            <a:graphic xmlns:a="http://schemas.openxmlformats.org/drawingml/2006/main">
+              <a:graphicData uri="http://schemas.openxmlformats.org/drawingml/2006/picture">
+                <pic:pic xmlns:pic="http://schemas.openxmlformats.org/drawingml/2006/picture">
+                  <pic:nvPicPr>
+                    <pic:cNvPr id="0" name="Picture 9"/>
+                    <pic:cNvPicPr>
+                      <a:picLocks noChangeAspect="1" noChangeArrowheads="1"/>
+                    </pic:cNvPicPr>
+                  </pic:nvPicPr>
+                  <pic:blipFill rotWithShape="1">
+                    <a:blip r:embed="rId8">
+                      <a:extLst>
+                        <a:ext uri="{28A0092B-C50C-407E-A947-70E740481C1C}">
+                          <a14:useLocalDpi xmlns:a14="http://schemas.microsoft.com/office/drawing/2010/main" val="0"/>
+                        </a:ext>
+                      </a:extLst>
+                    </a:blip>
+                    <a:srcRect l="7331" t="6212" r="8323" b="4349"/>
+                    <a:stretch/>
+                  </pic:blipFill>
+                  <pic:spPr bwMode="auto">
+                    <a:xfrm>
+                      <a:off x="0" y="0"/>
+                      <a:ext cx="5978497" cy="2535797"/>
+                    </a:xfrm>
+                    <a:prstGeom prst="rect">
+                      <a:avLst/>
+                    </a:prstGeom>
+                    <a:noFill/>
+                    <a:ln>
+                      <a:noFill/>
+                    </a:ln>
+                    <a:extLst>
+                      <a:ext uri="{53640926-AAD7-44D8-BBD7-CCE9431645EC}">
+                        <a14:shadowObscured xmlns:a14="http://schemas.microsoft.com/office/drawing/2010/main"/>
+                      </a:ext>
+                    </a:extLst>
+                  </pic:spPr>
+                </pic:pic>
+              </a:graphicData>
+            </a:graphic>
+          </wp:inline>
+        </w:drawing>
+      </w:r>
+    </w:p>
+    <w:p>
+      <w:pPr>
+        <w:rPr>
+          <w:rFonts w:ascii="Times New Roman" w:hAnsi="Times New Roman" w:cs="Times New Roman"/>
+          <w:u w:val="single"/>
+        </w:rPr>
+      </w:pPr>
+    </w:p>
+    <w:p>
+      <w:pPr>
+        <w:rPr>
+          <w:rFonts w:ascii="Times New Roman" w:hAnsi="Times New Roman" w:cs="Times New Roman"/>
+          <w:u w:val="single"/>
+        </w:rPr>
+      </w:pPr>
+      <w:r>
+        <w:rPr>
+          <w:rFonts w:ascii="Times New Roman" w:hAnsi="Times New Roman" w:cs="Times New Roman"/>
+          <w:u w:val="single"/>
+        </w:rPr>
+        <w:t>Frecuencia Según Resultados Electrocardiográficos</w:t>
+      </w:r>
+    </w:p>
+    <w:p>
+      <w:pPr>
+        <w:pStyle w:val="Prrafodelista"/>
+        <w:numPr>
+          <w:ilvl w:val="0"/>
+          <w:numId w:val="2"/>
+        </w:numPr>
+        <w:rPr>
+          <w:rFonts w:ascii="Times New Roman" w:hAnsi="Times New Roman" w:cs="Times New Roman"/>
+        </w:rPr>
+      </w:pPr>
+      <w:r>
+        <w:rPr>
+          <w:rFonts w:ascii="Times New Roman" w:hAnsi="Times New Roman" w:cs="Times New Roman"/>
+        </w:rPr>
+        <w:t>0: Sin Resultados Relevantes</w:t>
+      </w:r>
+    </w:p>
+    <w:p>
+      <w:pPr>
+        <w:pStyle w:val="Prrafodelista"/>
+        <w:numPr>
+          <w:ilvl w:val="0"/>
+          <w:numId w:val="2"/>
+        </w:numPr>
+        <w:rPr>
+          <w:rFonts w:ascii="Times New Roman" w:hAnsi="Times New Roman" w:cs="Times New Roman"/>
+        </w:rPr>
+      </w:pPr>
+      <w:r>
+        <w:rPr>
+          <w:rFonts w:ascii="Times New Roman" w:hAnsi="Times New Roman" w:cs="Times New Roman"/>
+        </w:rPr>
+        <w:t>1: Anormalidad en Onda ST-T</w:t>
+      </w:r>
+    </w:p>
+    <w:p>
+      <w:pPr>
+        <w:pStyle w:val="Prrafodelista"/>
+        <w:numPr>
+          <w:ilvl w:val="0"/>
+          <w:numId w:val="2"/>
+        </w:numPr>
+        <w:rPr>
+          <w:rFonts w:ascii="Times New Roman" w:hAnsi="Times New Roman" w:cs="Times New Roman"/>
+        </w:rPr>
+      </w:pPr>
+      <w:r>
+        <w:rPr>
+          <w:rFonts w:ascii="Times New Roman" w:hAnsi="Times New Roman" w:cs="Times New Roman"/>
+        </w:rPr>
+        <w:t>2: Hipertrofia ventricular Izquierda Posible o Definitiva</w:t>
+      </w:r>
+    </w:p>
+    <w:p>
+      <w:pPr>
+        <w:jc w:val="center"/>
+        <w:rPr>
+          <w:rFonts w:ascii="Times New Roman" w:hAnsi="Times New Roman" w:cs="Times New Roman"/>
+          <w:u w:val="single"/>
+        </w:rPr>
+      </w:pPr>
+      <w:r>
+        <w:rPr>
+          <w:noProof/>
+        </w:rPr>
+        <w:drawing>
+          <wp:inline distT="0" distB="0" distL="0" distR="0" wp14:anchorId="4C6F4778" wp14:editId="34EDE507">
+            <wp:extent cx="5899868" cy="2665988"/>
+            <wp:effectExtent l="0" t="0" r="5715" b="1270"/>
+            <wp:docPr id="8" name="Imagen 8"/>
+            <wp:cNvGraphicFramePr>
+              <a:graphicFrameLocks xmlns:a="http://schemas.openxmlformats.org/drawingml/2006/main" noChangeAspect="1"/>
+            </wp:cNvGraphicFramePr>
+            <a:graphic xmlns:a="http://schemas.openxmlformats.org/drawingml/2006/main">
+              <a:graphicData uri="http://schemas.openxmlformats.org/drawingml/2006/picture">
+                <pic:pic xmlns:pic="http://schemas.openxmlformats.org/drawingml/2006/picture">
+                  <pic:nvPicPr>
+                    <pic:cNvPr id="0" name="Picture 11"/>
+                    <pic:cNvPicPr>
+                      <a:picLocks noChangeAspect="1" noChangeArrowheads="1"/>
+                    </pic:cNvPicPr>
+                  </pic:nvPicPr>
+                  <pic:blipFill rotWithShape="1">
+                    <a:blip r:embed="rId9">
+                      <a:extLst>
+                        <a:ext uri="{28A0092B-C50C-407E-A947-70E740481C1C}">
+                          <a14:useLocalDpi xmlns:a14="http://schemas.microsoft.com/office/drawing/2010/main" val="0"/>
+                        </a:ext>
+                      </a:extLst>
+                    </a:blip>
+                    <a:srcRect l="7704" t="2172" r="8447" b="3105"/>
+                    <a:stretch/>
+                  </pic:blipFill>
+                  <pic:spPr bwMode="auto">
+                    <a:xfrm>
+                      <a:off x="0" y="0"/>
+                      <a:ext cx="5934954" cy="2681843"/>
+                    </a:xfrm>
+                    <a:prstGeom prst="rect">
+                      <a:avLst/>
+                    </a:prstGeom>
+                    <a:noFill/>
+                    <a:ln>
+                      <a:noFill/>
+                    </a:ln>
+                    <a:extLst>
+                      <a:ext uri="{53640926-AAD7-44D8-BBD7-CCE9431645EC}">
+                        <a14:shadowObscured xmlns:a14="http://schemas.microsoft.com/office/drawing/2010/main"/>
+                      </a:ext>
+                    </a:extLst>
+                  </pic:spPr>
+                </pic:pic>
+              </a:graphicData>
+            </a:graphic>
+          </wp:inline>
+        </w:drawing>
+      </w:r>
+    </w:p>
+    <w:p>
+      <w:pPr>
+        <w:jc w:val="center"/>
+        <w:rPr>
+          <w:rFonts w:ascii="Times New Roman" w:hAnsi="Times New Roman" w:cs="Times New Roman"/>
+          <w:u w:val="single"/>
+        </w:rPr>
+      </w:pPr>
+    </w:p>
+    <w:p>
+      <w:pPr>
+        <w:rPr>
+          <w:rFonts w:ascii="Times New Roman" w:hAnsi="Times New Roman" w:cs="Times New Roman"/>
+          <w:u w:val="single"/>
+        </w:rPr>
+      </w:pPr>
+      <w:r>
+        <w:rPr>
+          <w:rFonts w:ascii="Times New Roman" w:hAnsi="Times New Roman" w:cs="Times New Roman"/>
+          <w:u w:val="single"/>
+        </w:rPr>
+        <w:t>Frecuencia Según Pendiente del Segmento ST</w:t>
+      </w:r>
+    </w:p>
+    <w:p>
+      <w:pPr>
+        <w:pStyle w:val="Prrafodelista"/>
+        <w:numPr>
+          <w:ilvl w:val="0"/>
+          <w:numId w:val="3"/>
+        </w:numPr>
+        <w:rPr>
+          <w:rFonts w:ascii="Times New Roman" w:hAnsi="Times New Roman" w:cs="Times New Roman"/>
+        </w:rPr>
+      </w:pPr>
+      <w:r>
+        <w:rPr>
+          <w:rFonts w:ascii="Times New Roman" w:hAnsi="Times New Roman" w:cs="Times New Roman"/>
+        </w:rPr>
+        <w:t xml:space="preserve">0: </w:t>
+      </w:r>
+      <w:r>
+        <w:rPr>
+          <w:rFonts w:ascii="Times New Roman" w:hAnsi="Times New Roman" w:cs="Times New Roman"/>
+        </w:rPr>
+        <w:t>Ascendente (ritmo cardiaco mejora con el ejercicio)</w:t>
+      </w:r>
+    </w:p>
+    <w:p>
+      <w:pPr>
+        <w:pStyle w:val="Prrafodelista"/>
+        <w:numPr>
+          <w:ilvl w:val="0"/>
+          <w:numId w:val="3"/>
+        </w:numPr>
+        <w:rPr>
+          <w:rFonts w:ascii="Times New Roman" w:hAnsi="Times New Roman" w:cs="Times New Roman"/>
+        </w:rPr>
+      </w:pPr>
+      <w:r>
+        <w:rPr>
+          <w:rFonts w:ascii="Times New Roman" w:hAnsi="Times New Roman" w:cs="Times New Roman"/>
+        </w:rPr>
+        <w:t>1: Plana (cambio mínimo)</w:t>
+      </w:r>
+    </w:p>
+    <w:p>
+      <w:pPr>
+        <w:pStyle w:val="Prrafodelista"/>
+        <w:numPr>
+          <w:ilvl w:val="0"/>
+          <w:numId w:val="3"/>
+        </w:numPr>
+        <w:rPr>
+          <w:rFonts w:ascii="Times New Roman" w:hAnsi="Times New Roman" w:cs="Times New Roman"/>
+        </w:rPr>
+      </w:pPr>
+      <w:r>
+        <w:rPr>
+          <w:rFonts w:ascii="Times New Roman" w:hAnsi="Times New Roman" w:cs="Times New Roman"/>
+        </w:rPr>
+        <w:t>2: Descendente (signos de corazón enfermo)</w:t>
+      </w:r>
+    </w:p>
+    <w:p>
+      <w:pPr>
+        <w:jc w:val="center"/>
+        <w:rPr>
+          <w:rFonts w:ascii="Times New Roman" w:hAnsi="Times New Roman" w:cs="Times New Roman"/>
+          <w:u w:val="single"/>
+        </w:rPr>
+      </w:pPr>
+      <w:r>
+        <w:rPr>
+          <w:noProof/>
+        </w:rPr>
+        <w:drawing>
+          <wp:inline distT="0" distB="0" distL="0" distR="0" wp14:anchorId="7826CA3C" wp14:editId="664F3F60">
+            <wp:extent cx="5963479" cy="2655195"/>
+            <wp:effectExtent l="0" t="0" r="0" b="0"/>
+            <wp:docPr id="9" name="Imagen 9"/>
+            <wp:cNvGraphicFramePr>
+              <a:graphicFrameLocks xmlns:a="http://schemas.openxmlformats.org/drawingml/2006/main" noChangeAspect="1"/>
+            </wp:cNvGraphicFramePr>
+            <a:graphic xmlns:a="http://schemas.openxmlformats.org/drawingml/2006/main">
+              <a:graphicData uri="http://schemas.openxmlformats.org/drawingml/2006/picture">
+                <pic:pic xmlns:pic="http://schemas.openxmlformats.org/drawingml/2006/picture">
+                  <pic:nvPicPr>
+                    <pic:cNvPr id="0" name="Picture 13"/>
+                    <pic:cNvPicPr>
+                      <a:picLocks noChangeAspect="1" noChangeArrowheads="1"/>
+                    </pic:cNvPicPr>
+                  </pic:nvPicPr>
+                  <pic:blipFill rotWithShape="1">
+                    <a:blip r:embed="rId10">
+                      <a:extLst>
+                        <a:ext uri="{28A0092B-C50C-407E-A947-70E740481C1C}">
+                          <a14:useLocalDpi xmlns:a14="http://schemas.microsoft.com/office/drawing/2010/main" val="0"/>
+                        </a:ext>
+                      </a:extLst>
+                    </a:blip>
+                    <a:srcRect l="7206" t="2795" r="7949" b="2763"/>
+                    <a:stretch/>
+                  </pic:blipFill>
+                  <pic:spPr bwMode="auto">
+                    <a:xfrm>
+                      <a:off x="0" y="0"/>
+                      <a:ext cx="5996325" cy="2669819"/>
+                    </a:xfrm>
+                    <a:prstGeom prst="rect">
+                      <a:avLst/>
+                    </a:prstGeom>
+                    <a:noFill/>
+                    <a:ln>
+                      <a:noFill/>
+                    </a:ln>
+                    <a:extLst>
+                      <a:ext uri="{53640926-AAD7-44D8-BBD7-CCE9431645EC}">
+                        <a14:shadowObscured xmlns:a14="http://schemas.microsoft.com/office/drawing/2010/main"/>
+                      </a:ext>
+                    </a:extLst>
+                  </pic:spPr>
+                </pic:pic>
+              </a:graphicData>
+            </a:graphic>
+          </wp:inline>
+        </w:drawing>
+      </w:r>
+    </w:p>
+    <w:p>
+      <w:pPr>
+        <w:jc w:val="center"/>
+        <w:rPr>
+          <w:rFonts w:ascii="Times New Roman" w:hAnsi="Times New Roman" w:cs="Times New Roman"/>
+          <w:u w:val="single"/>
+        </w:rPr>
+      </w:pPr>
+    </w:p>
+    <w:p>
+      <w:pPr>
+        <w:rPr>
+          <w:rFonts w:ascii="Times New Roman" w:hAnsi="Times New Roman" w:cs="Times New Roman"/>
+          <w:u w:val="single"/>
+        </w:rPr>
+      </w:pPr>
+      <w:r>
+        <w:rPr>
+          <w:rFonts w:ascii="Times New Roman" w:hAnsi="Times New Roman" w:cs="Times New Roman"/>
+          <w:u w:val="single"/>
+        </w:rPr>
+        <w:t xml:space="preserve">Frecuencia Según </w:t>
+      </w:r>
+      <w:r>
+        <w:rPr>
+          <w:rFonts w:ascii="Times New Roman" w:hAnsi="Times New Roman" w:cs="Times New Roman"/>
+          <w:u w:val="single"/>
+        </w:rPr>
+        <w:t>Nivel de Azúcar en Ayunas</w:t>
+      </w:r>
+    </w:p>
+    <w:p>
+      <w:pPr>
+        <w:pStyle w:val="Prrafodelista"/>
+        <w:numPr>
+          <w:ilvl w:val="0"/>
+          <w:numId w:val="4"/>
+        </w:numPr>
+        <w:rPr>
+          <w:rFonts w:ascii="Times New Roman" w:hAnsi="Times New Roman" w:cs="Times New Roman"/>
+        </w:rPr>
+      </w:pPr>
+      <w:r>
+        <w:rPr>
+          <w:rFonts w:ascii="Times New Roman" w:hAnsi="Times New Roman" w:cs="Times New Roman"/>
+        </w:rPr>
+        <w:t>0: Es menor a 120</w:t>
+      </w:r>
+    </w:p>
+    <w:p>
+      <w:pPr>
+        <w:pStyle w:val="Prrafodelista"/>
+        <w:numPr>
+          <w:ilvl w:val="0"/>
+          <w:numId w:val="4"/>
+        </w:numPr>
+        <w:rPr>
+          <w:rFonts w:ascii="Times New Roman" w:hAnsi="Times New Roman" w:cs="Times New Roman"/>
+        </w:rPr>
+      </w:pPr>
+      <w:r>
+        <w:rPr>
+          <w:rFonts w:ascii="Times New Roman" w:hAnsi="Times New Roman" w:cs="Times New Roman"/>
+        </w:rPr>
+        <w:t>1: Es mayor a 120</w:t>
+      </w:r>
+    </w:p>
+    <w:p>
+      <w:pPr>
+        <w:jc w:val="center"/>
+        <w:rPr>
+          <w:rFonts w:ascii="Times New Roman" w:hAnsi="Times New Roman" w:cs="Times New Roman"/>
+          <w:u w:val="single"/>
+        </w:rPr>
+      </w:pPr>
+      <w:r>
+        <w:rPr>
+          <w:noProof/>
+        </w:rPr>
+        <w:drawing>
+          <wp:inline distT="0" distB="0" distL="0" distR="0" wp14:anchorId="49290BF8" wp14:editId="54CD7C27">
+            <wp:extent cx="6122504" cy="2602342"/>
+            <wp:effectExtent l="0" t="0" r="0" b="7620"/>
+            <wp:docPr id="10" name="Imagen 10"/>
+            <wp:cNvGraphicFramePr>
+              <a:graphicFrameLocks xmlns:a="http://schemas.openxmlformats.org/drawingml/2006/main" noChangeAspect="1"/>
+            </wp:cNvGraphicFramePr>
+            <a:graphic xmlns:a="http://schemas.openxmlformats.org/drawingml/2006/main">
+              <a:graphicData uri="http://schemas.openxmlformats.org/drawingml/2006/picture">
+                <pic:pic xmlns:pic="http://schemas.openxmlformats.org/drawingml/2006/picture">
+                  <pic:nvPicPr>
+                    <pic:cNvPr id="0" name="Picture 15"/>
+                    <pic:cNvPicPr>
+                      <a:picLocks noChangeAspect="1" noChangeArrowheads="1"/>
+                    </pic:cNvPicPr>
+                  </pic:nvPicPr>
+                  <pic:blipFill rotWithShape="1">
+                    <a:blip r:embed="rId11">
+                      <a:extLst>
+                        <a:ext uri="{28A0092B-C50C-407E-A947-70E740481C1C}">
+                          <a14:useLocalDpi xmlns:a14="http://schemas.microsoft.com/office/drawing/2010/main" val="0"/>
+                        </a:ext>
+                      </a:extLst>
+                    </a:blip>
+                    <a:srcRect l="6923" t="6213" r="8323" b="3725"/>
+                    <a:stretch/>
+                  </pic:blipFill>
+                  <pic:spPr bwMode="auto">
+                    <a:xfrm>
+                      <a:off x="0" y="0"/>
+                      <a:ext cx="6159323" cy="2617992"/>
+                    </a:xfrm>
+                    <a:prstGeom prst="rect">
+                      <a:avLst/>
+                    </a:prstGeom>
+                    <a:noFill/>
+                    <a:ln>
+                      <a:noFill/>
+                    </a:ln>
+                    <a:extLst>
+                      <a:ext uri="{53640926-AAD7-44D8-BBD7-CCE9431645EC}">
+                        <a14:shadowObscured xmlns:a14="http://schemas.microsoft.com/office/drawing/2010/main"/>
+                      </a:ext>
+                    </a:extLst>
+                  </pic:spPr>
+                </pic:pic>
+              </a:graphicData>
+            </a:graphic>
+          </wp:inline>
+        </w:drawing>
+      </w:r>
+    </w:p>
     <w:sectPr>
-      <w:headerReference w:type="default" r:id="rId6"/>
-      <w:footerReference w:type="default" r:id="rId7"/>
+      <w:headerReference w:type="default" r:id="rId12"/>
+      <w:footerReference w:type="default" r:id="rId13"/>
       <w:pgSz w:w="12240" w:h="15840"/>
       <w:pgMar w:top="1440" w:right="1080" w:bottom="1440" w:left="1080" w:header="708" w:footer="708" w:gutter="0"/>
       <w:cols w:space="708"/>
@@ -1509,6 +2285,475 @@
     </w:pPr>
   </w:p>
 </w:hdr>
+</file>
+
+<file path=word/numbering.xml><?xml version="1.0" encoding="utf-8"?>
+<w:numbering xmlns:wpc="http://schemas.microsoft.com/office/word/2010/wordprocessingCanvas" xmlns:cx="http://schemas.microsoft.com/office/drawing/2014/chartex" xmlns:cx1="http://schemas.microsoft.com/office/drawing/2015/9/8/chartex" xmlns:cx2="http://schemas.microsoft.com/office/drawing/2015/10/21/chartex" xmlns:cx3="http://schemas.microsoft.com/office/drawing/2016/5/9/chartex" xmlns:cx4="http://schemas.microsoft.com/office/drawing/2016/5/10/chartex" xmlns:cx5="http://schemas.microsoft.com/office/drawing/2016/5/11/chartex" xmlns:cx6="http://schemas.microsoft.com/office/drawing/2016/5/12/chartex" xmlns:cx7="http://schemas.microsoft.com/office/drawing/2016/5/13/chartex" xmlns:cx8="http://schemas.microsoft.com/office/drawing/2016/5/14/chartex" xmlns:mc="http://schemas.openxmlformats.org/markup-compatibility/2006" xmlns:aink="http://schemas.microsoft.com/office/drawing/2016/ink" xmlns:am3d="http://schemas.microsoft.com/office/drawing/2017/model3d" xmlns:o="urn:schemas-microsoft-com:office:office" xmlns:r="http://schemas.openxmlformats.org/officeDocument/2006/relationships" xmlns:m="http://schemas.openxmlformats.org/officeDocument/2006/math" xmlns:v="urn:schemas-microsoft-com:vml" xmlns:wp14="http://schemas.microsoft.com/office/word/2010/wordprocessingDrawing" xmlns:wp="http://schemas.openxmlformats.org/drawingml/2006/wordprocessingDrawing" xmlns:w10="urn:schemas-microsoft-com:office:word" xmlns:w="http://schemas.openxmlformats.org/wordprocessingml/2006/main" xmlns:w14="http://schemas.microsoft.com/office/word/2010/wordml" xmlns:w15="http://schemas.microsoft.com/office/word/2012/wordml" xmlns:w16cex="http://schemas.microsoft.com/office/word/2018/wordml/cex" xmlns:w16cid="http://schemas.microsoft.com/office/word/2016/wordml/cid" xmlns:w16="http://schemas.microsoft.com/office/word/2018/wordml" xmlns:w16se="http://schemas.microsoft.com/office/word/2015/wordml/symex" xmlns:wpg="http://schemas.microsoft.com/office/word/2010/wordprocessingGroup" xmlns:wpi="http://schemas.microsoft.com/office/word/2010/wordprocessingInk" xmlns:wne="http://schemas.microsoft.com/office/word/2006/wordml" xmlns:wps="http://schemas.microsoft.com/office/word/2010/wordprocessingShape" mc:Ignorable="w14 w15 w16se w16cid w16 w16cex wp14">
+  <w:abstractNum w:abstractNumId="0" w15:restartNumberingAfterBreak="0">
+    <w:nsid w:val="19CD0154"/>
+    <w:multiLevelType w:val="hybridMultilevel"/>
+    <w:tmpl w:val="38C8C3CA"/>
+    <w:lvl w:ilvl="0" w:tplc="240A0001">
+      <w:start w:val="1"/>
+      <w:numFmt w:val="bullet"/>
+      <w:lvlText w:val=""/>
+      <w:lvlJc w:val="left"/>
+      <w:pPr>
+        <w:ind w:left="720" w:hanging="360"/>
+      </w:pPr>
+      <w:rPr>
+        <w:rFonts w:ascii="Symbol" w:hAnsi="Symbol" w:hint="default"/>
+      </w:rPr>
+    </w:lvl>
+    <w:lvl w:ilvl="1" w:tplc="240A0003" w:tentative="1">
+      <w:start w:val="1"/>
+      <w:numFmt w:val="bullet"/>
+      <w:lvlText w:val="o"/>
+      <w:lvlJc w:val="left"/>
+      <w:pPr>
+        <w:ind w:left="1440" w:hanging="360"/>
+      </w:pPr>
+      <w:rPr>
+        <w:rFonts w:ascii="Courier New" w:hAnsi="Courier New" w:cs="Courier New" w:hint="default"/>
+      </w:rPr>
+    </w:lvl>
+    <w:lvl w:ilvl="2" w:tplc="240A0005" w:tentative="1">
+      <w:start w:val="1"/>
+      <w:numFmt w:val="bullet"/>
+      <w:lvlText w:val=""/>
+      <w:lvlJc w:val="left"/>
+      <w:pPr>
+        <w:ind w:left="2160" w:hanging="360"/>
+      </w:pPr>
+      <w:rPr>
+        <w:rFonts w:ascii="Wingdings" w:hAnsi="Wingdings" w:hint="default"/>
+      </w:rPr>
+    </w:lvl>
+    <w:lvl w:ilvl="3" w:tplc="240A0001" w:tentative="1">
+      <w:start w:val="1"/>
+      <w:numFmt w:val="bullet"/>
+      <w:lvlText w:val=""/>
+      <w:lvlJc w:val="left"/>
+      <w:pPr>
+        <w:ind w:left="2880" w:hanging="360"/>
+      </w:pPr>
+      <w:rPr>
+        <w:rFonts w:ascii="Symbol" w:hAnsi="Symbol" w:hint="default"/>
+      </w:rPr>
+    </w:lvl>
+    <w:lvl w:ilvl="4" w:tplc="240A0003" w:tentative="1">
+      <w:start w:val="1"/>
+      <w:numFmt w:val="bullet"/>
+      <w:lvlText w:val="o"/>
+      <w:lvlJc w:val="left"/>
+      <w:pPr>
+        <w:ind w:left="3600" w:hanging="360"/>
+      </w:pPr>
+      <w:rPr>
+        <w:rFonts w:ascii="Courier New" w:hAnsi="Courier New" w:cs="Courier New" w:hint="default"/>
+      </w:rPr>
+    </w:lvl>
+    <w:lvl w:ilvl="5" w:tplc="240A0005" w:tentative="1">
+      <w:start w:val="1"/>
+      <w:numFmt w:val="bullet"/>
+      <w:lvlText w:val=""/>
+      <w:lvlJc w:val="left"/>
+      <w:pPr>
+        <w:ind w:left="4320" w:hanging="360"/>
+      </w:pPr>
+      <w:rPr>
+        <w:rFonts w:ascii="Wingdings" w:hAnsi="Wingdings" w:hint="default"/>
+      </w:rPr>
+    </w:lvl>
+    <w:lvl w:ilvl="6" w:tplc="240A0001" w:tentative="1">
+      <w:start w:val="1"/>
+      <w:numFmt w:val="bullet"/>
+      <w:lvlText w:val=""/>
+      <w:lvlJc w:val="left"/>
+      <w:pPr>
+        <w:ind w:left="5040" w:hanging="360"/>
+      </w:pPr>
+      <w:rPr>
+        <w:rFonts w:ascii="Symbol" w:hAnsi="Symbol" w:hint="default"/>
+      </w:rPr>
+    </w:lvl>
+    <w:lvl w:ilvl="7" w:tplc="240A0003" w:tentative="1">
+      <w:start w:val="1"/>
+      <w:numFmt w:val="bullet"/>
+      <w:lvlText w:val="o"/>
+      <w:lvlJc w:val="left"/>
+      <w:pPr>
+        <w:ind w:left="5760" w:hanging="360"/>
+      </w:pPr>
+      <w:rPr>
+        <w:rFonts w:ascii="Courier New" w:hAnsi="Courier New" w:cs="Courier New" w:hint="default"/>
+      </w:rPr>
+    </w:lvl>
+    <w:lvl w:ilvl="8" w:tplc="240A0005" w:tentative="1">
+      <w:start w:val="1"/>
+      <w:numFmt w:val="bullet"/>
+      <w:lvlText w:val=""/>
+      <w:lvlJc w:val="left"/>
+      <w:pPr>
+        <w:ind w:left="6480" w:hanging="360"/>
+      </w:pPr>
+      <w:rPr>
+        <w:rFonts w:ascii="Wingdings" w:hAnsi="Wingdings" w:hint="default"/>
+      </w:rPr>
+    </w:lvl>
+  </w:abstractNum>
+  <w:abstractNum w:abstractNumId="1" w15:restartNumberingAfterBreak="0">
+    <w:nsid w:val="51F32CA4"/>
+    <w:multiLevelType w:val="hybridMultilevel"/>
+    <w:tmpl w:val="A40CCACE"/>
+    <w:lvl w:ilvl="0" w:tplc="240A0001">
+      <w:start w:val="1"/>
+      <w:numFmt w:val="bullet"/>
+      <w:lvlText w:val=""/>
+      <w:lvlJc w:val="left"/>
+      <w:pPr>
+        <w:ind w:left="720" w:hanging="360"/>
+      </w:pPr>
+      <w:rPr>
+        <w:rFonts w:ascii="Symbol" w:hAnsi="Symbol" w:hint="default"/>
+      </w:rPr>
+    </w:lvl>
+    <w:lvl w:ilvl="1" w:tplc="240A0003" w:tentative="1">
+      <w:start w:val="1"/>
+      <w:numFmt w:val="bullet"/>
+      <w:lvlText w:val="o"/>
+      <w:lvlJc w:val="left"/>
+      <w:pPr>
+        <w:ind w:left="1440" w:hanging="360"/>
+      </w:pPr>
+      <w:rPr>
+        <w:rFonts w:ascii="Courier New" w:hAnsi="Courier New" w:cs="Courier New" w:hint="default"/>
+      </w:rPr>
+    </w:lvl>
+    <w:lvl w:ilvl="2" w:tplc="240A0005" w:tentative="1">
+      <w:start w:val="1"/>
+      <w:numFmt w:val="bullet"/>
+      <w:lvlText w:val=""/>
+      <w:lvlJc w:val="left"/>
+      <w:pPr>
+        <w:ind w:left="2160" w:hanging="360"/>
+      </w:pPr>
+      <w:rPr>
+        <w:rFonts w:ascii="Wingdings" w:hAnsi="Wingdings" w:hint="default"/>
+      </w:rPr>
+    </w:lvl>
+    <w:lvl w:ilvl="3" w:tplc="240A0001" w:tentative="1">
+      <w:start w:val="1"/>
+      <w:numFmt w:val="bullet"/>
+      <w:lvlText w:val=""/>
+      <w:lvlJc w:val="left"/>
+      <w:pPr>
+        <w:ind w:left="2880" w:hanging="360"/>
+      </w:pPr>
+      <w:rPr>
+        <w:rFonts w:ascii="Symbol" w:hAnsi="Symbol" w:hint="default"/>
+      </w:rPr>
+    </w:lvl>
+    <w:lvl w:ilvl="4" w:tplc="240A0003" w:tentative="1">
+      <w:start w:val="1"/>
+      <w:numFmt w:val="bullet"/>
+      <w:lvlText w:val="o"/>
+      <w:lvlJc w:val="left"/>
+      <w:pPr>
+        <w:ind w:left="3600" w:hanging="360"/>
+      </w:pPr>
+      <w:rPr>
+        <w:rFonts w:ascii="Courier New" w:hAnsi="Courier New" w:cs="Courier New" w:hint="default"/>
+      </w:rPr>
+    </w:lvl>
+    <w:lvl w:ilvl="5" w:tplc="240A0005" w:tentative="1">
+      <w:start w:val="1"/>
+      <w:numFmt w:val="bullet"/>
+      <w:lvlText w:val=""/>
+      <w:lvlJc w:val="left"/>
+      <w:pPr>
+        <w:ind w:left="4320" w:hanging="360"/>
+      </w:pPr>
+      <w:rPr>
+        <w:rFonts w:ascii="Wingdings" w:hAnsi="Wingdings" w:hint="default"/>
+      </w:rPr>
+    </w:lvl>
+    <w:lvl w:ilvl="6" w:tplc="240A0001" w:tentative="1">
+      <w:start w:val="1"/>
+      <w:numFmt w:val="bullet"/>
+      <w:lvlText w:val=""/>
+      <w:lvlJc w:val="left"/>
+      <w:pPr>
+        <w:ind w:left="5040" w:hanging="360"/>
+      </w:pPr>
+      <w:rPr>
+        <w:rFonts w:ascii="Symbol" w:hAnsi="Symbol" w:hint="default"/>
+      </w:rPr>
+    </w:lvl>
+    <w:lvl w:ilvl="7" w:tplc="240A0003" w:tentative="1">
+      <w:start w:val="1"/>
+      <w:numFmt w:val="bullet"/>
+      <w:lvlText w:val="o"/>
+      <w:lvlJc w:val="left"/>
+      <w:pPr>
+        <w:ind w:left="5760" w:hanging="360"/>
+      </w:pPr>
+      <w:rPr>
+        <w:rFonts w:ascii="Courier New" w:hAnsi="Courier New" w:cs="Courier New" w:hint="default"/>
+      </w:rPr>
+    </w:lvl>
+    <w:lvl w:ilvl="8" w:tplc="240A0005" w:tentative="1">
+      <w:start w:val="1"/>
+      <w:numFmt w:val="bullet"/>
+      <w:lvlText w:val=""/>
+      <w:lvlJc w:val="left"/>
+      <w:pPr>
+        <w:ind w:left="6480" w:hanging="360"/>
+      </w:pPr>
+      <w:rPr>
+        <w:rFonts w:ascii="Wingdings" w:hAnsi="Wingdings" w:hint="default"/>
+      </w:rPr>
+    </w:lvl>
+  </w:abstractNum>
+  <w:abstractNum w:abstractNumId="2" w15:restartNumberingAfterBreak="0">
+    <w:nsid w:val="5D13745E"/>
+    <w:multiLevelType w:val="hybridMultilevel"/>
+    <w:tmpl w:val="2D7A164C"/>
+    <w:lvl w:ilvl="0" w:tplc="240A0001">
+      <w:start w:val="1"/>
+      <w:numFmt w:val="bullet"/>
+      <w:lvlText w:val=""/>
+      <w:lvlJc w:val="left"/>
+      <w:pPr>
+        <w:ind w:left="720" w:hanging="360"/>
+      </w:pPr>
+      <w:rPr>
+        <w:rFonts w:ascii="Symbol" w:hAnsi="Symbol" w:hint="default"/>
+      </w:rPr>
+    </w:lvl>
+    <w:lvl w:ilvl="1" w:tplc="240A0003" w:tentative="1">
+      <w:start w:val="1"/>
+      <w:numFmt w:val="bullet"/>
+      <w:lvlText w:val="o"/>
+      <w:lvlJc w:val="left"/>
+      <w:pPr>
+        <w:ind w:left="1440" w:hanging="360"/>
+      </w:pPr>
+      <w:rPr>
+        <w:rFonts w:ascii="Courier New" w:hAnsi="Courier New" w:cs="Courier New" w:hint="default"/>
+      </w:rPr>
+    </w:lvl>
+    <w:lvl w:ilvl="2" w:tplc="240A0005" w:tentative="1">
+      <w:start w:val="1"/>
+      <w:numFmt w:val="bullet"/>
+      <w:lvlText w:val=""/>
+      <w:lvlJc w:val="left"/>
+      <w:pPr>
+        <w:ind w:left="2160" w:hanging="360"/>
+      </w:pPr>
+      <w:rPr>
+        <w:rFonts w:ascii="Wingdings" w:hAnsi="Wingdings" w:hint="default"/>
+      </w:rPr>
+    </w:lvl>
+    <w:lvl w:ilvl="3" w:tplc="240A0001" w:tentative="1">
+      <w:start w:val="1"/>
+      <w:numFmt w:val="bullet"/>
+      <w:lvlText w:val=""/>
+      <w:lvlJc w:val="left"/>
+      <w:pPr>
+        <w:ind w:left="2880" w:hanging="360"/>
+      </w:pPr>
+      <w:rPr>
+        <w:rFonts w:ascii="Symbol" w:hAnsi="Symbol" w:hint="default"/>
+      </w:rPr>
+    </w:lvl>
+    <w:lvl w:ilvl="4" w:tplc="240A0003" w:tentative="1">
+      <w:start w:val="1"/>
+      <w:numFmt w:val="bullet"/>
+      <w:lvlText w:val="o"/>
+      <w:lvlJc w:val="left"/>
+      <w:pPr>
+        <w:ind w:left="3600" w:hanging="360"/>
+      </w:pPr>
+      <w:rPr>
+        <w:rFonts w:ascii="Courier New" w:hAnsi="Courier New" w:cs="Courier New" w:hint="default"/>
+      </w:rPr>
+    </w:lvl>
+    <w:lvl w:ilvl="5" w:tplc="240A0005" w:tentative="1">
+      <w:start w:val="1"/>
+      <w:numFmt w:val="bullet"/>
+      <w:lvlText w:val=""/>
+      <w:lvlJc w:val="left"/>
+      <w:pPr>
+        <w:ind w:left="4320" w:hanging="360"/>
+      </w:pPr>
+      <w:rPr>
+        <w:rFonts w:ascii="Wingdings" w:hAnsi="Wingdings" w:hint="default"/>
+      </w:rPr>
+    </w:lvl>
+    <w:lvl w:ilvl="6" w:tplc="240A0001" w:tentative="1">
+      <w:start w:val="1"/>
+      <w:numFmt w:val="bullet"/>
+      <w:lvlText w:val=""/>
+      <w:lvlJc w:val="left"/>
+      <w:pPr>
+        <w:ind w:left="5040" w:hanging="360"/>
+      </w:pPr>
+      <w:rPr>
+        <w:rFonts w:ascii="Symbol" w:hAnsi="Symbol" w:hint="default"/>
+      </w:rPr>
+    </w:lvl>
+    <w:lvl w:ilvl="7" w:tplc="240A0003" w:tentative="1">
+      <w:start w:val="1"/>
+      <w:numFmt w:val="bullet"/>
+      <w:lvlText w:val="o"/>
+      <w:lvlJc w:val="left"/>
+      <w:pPr>
+        <w:ind w:left="5760" w:hanging="360"/>
+      </w:pPr>
+      <w:rPr>
+        <w:rFonts w:ascii="Courier New" w:hAnsi="Courier New" w:cs="Courier New" w:hint="default"/>
+      </w:rPr>
+    </w:lvl>
+    <w:lvl w:ilvl="8" w:tplc="240A0005" w:tentative="1">
+      <w:start w:val="1"/>
+      <w:numFmt w:val="bullet"/>
+      <w:lvlText w:val=""/>
+      <w:lvlJc w:val="left"/>
+      <w:pPr>
+        <w:ind w:left="6480" w:hanging="360"/>
+      </w:pPr>
+      <w:rPr>
+        <w:rFonts w:ascii="Wingdings" w:hAnsi="Wingdings" w:hint="default"/>
+      </w:rPr>
+    </w:lvl>
+  </w:abstractNum>
+  <w:abstractNum w:abstractNumId="3" w15:restartNumberingAfterBreak="0">
+    <w:nsid w:val="5EAB143C"/>
+    <w:multiLevelType w:val="hybridMultilevel"/>
+    <w:tmpl w:val="0B52AA4C"/>
+    <w:lvl w:ilvl="0" w:tplc="240A0001">
+      <w:start w:val="1"/>
+      <w:numFmt w:val="bullet"/>
+      <w:lvlText w:val=""/>
+      <w:lvlJc w:val="left"/>
+      <w:pPr>
+        <w:ind w:left="720" w:hanging="360"/>
+      </w:pPr>
+      <w:rPr>
+        <w:rFonts w:ascii="Symbol" w:hAnsi="Symbol" w:hint="default"/>
+      </w:rPr>
+    </w:lvl>
+    <w:lvl w:ilvl="1" w:tplc="240A0003" w:tentative="1">
+      <w:start w:val="1"/>
+      <w:numFmt w:val="bullet"/>
+      <w:lvlText w:val="o"/>
+      <w:lvlJc w:val="left"/>
+      <w:pPr>
+        <w:ind w:left="1440" w:hanging="360"/>
+      </w:pPr>
+      <w:rPr>
+        <w:rFonts w:ascii="Courier New" w:hAnsi="Courier New" w:cs="Courier New" w:hint="default"/>
+      </w:rPr>
+    </w:lvl>
+    <w:lvl w:ilvl="2" w:tplc="240A0005" w:tentative="1">
+      <w:start w:val="1"/>
+      <w:numFmt w:val="bullet"/>
+      <w:lvlText w:val=""/>
+      <w:lvlJc w:val="left"/>
+      <w:pPr>
+        <w:ind w:left="2160" w:hanging="360"/>
+      </w:pPr>
+      <w:rPr>
+        <w:rFonts w:ascii="Wingdings" w:hAnsi="Wingdings" w:hint="default"/>
+      </w:rPr>
+    </w:lvl>
+    <w:lvl w:ilvl="3" w:tplc="240A0001" w:tentative="1">
+      <w:start w:val="1"/>
+      <w:numFmt w:val="bullet"/>
+      <w:lvlText w:val=""/>
+      <w:lvlJc w:val="left"/>
+      <w:pPr>
+        <w:ind w:left="2880" w:hanging="360"/>
+      </w:pPr>
+      <w:rPr>
+        <w:rFonts w:ascii="Symbol" w:hAnsi="Symbol" w:hint="default"/>
+      </w:rPr>
+    </w:lvl>
+    <w:lvl w:ilvl="4" w:tplc="240A0003" w:tentative="1">
+      <w:start w:val="1"/>
+      <w:numFmt w:val="bullet"/>
+      <w:lvlText w:val="o"/>
+      <w:lvlJc w:val="left"/>
+      <w:pPr>
+        <w:ind w:left="3600" w:hanging="360"/>
+      </w:pPr>
+      <w:rPr>
+        <w:rFonts w:ascii="Courier New" w:hAnsi="Courier New" w:cs="Courier New" w:hint="default"/>
+      </w:rPr>
+    </w:lvl>
+    <w:lvl w:ilvl="5" w:tplc="240A0005" w:tentative="1">
+      <w:start w:val="1"/>
+      <w:numFmt w:val="bullet"/>
+      <w:lvlText w:val=""/>
+      <w:lvlJc w:val="left"/>
+      <w:pPr>
+        <w:ind w:left="4320" w:hanging="360"/>
+      </w:pPr>
+      <w:rPr>
+        <w:rFonts w:ascii="Wingdings" w:hAnsi="Wingdings" w:hint="default"/>
+      </w:rPr>
+    </w:lvl>
+    <w:lvl w:ilvl="6" w:tplc="240A0001" w:tentative="1">
+      <w:start w:val="1"/>
+      <w:numFmt w:val="bullet"/>
+      <w:lvlText w:val=""/>
+      <w:lvlJc w:val="left"/>
+      <w:pPr>
+        <w:ind w:left="5040" w:hanging="360"/>
+      </w:pPr>
+      <w:rPr>
+        <w:rFonts w:ascii="Symbol" w:hAnsi="Symbol" w:hint="default"/>
+      </w:rPr>
+    </w:lvl>
+    <w:lvl w:ilvl="7" w:tplc="240A0003" w:tentative="1">
+      <w:start w:val="1"/>
+      <w:numFmt w:val="bullet"/>
+      <w:lvlText w:val="o"/>
+      <w:lvlJc w:val="left"/>
+      <w:pPr>
+        <w:ind w:left="5760" w:hanging="360"/>
+      </w:pPr>
+      <w:rPr>
+        <w:rFonts w:ascii="Courier New" w:hAnsi="Courier New" w:cs="Courier New" w:hint="default"/>
+      </w:rPr>
+    </w:lvl>
+    <w:lvl w:ilvl="8" w:tplc="240A0005" w:tentative="1">
+      <w:start w:val="1"/>
+      <w:numFmt w:val="bullet"/>
+      <w:lvlText w:val=""/>
+      <w:lvlJc w:val="left"/>
+      <w:pPr>
+        <w:ind w:left="6480" w:hanging="360"/>
+      </w:pPr>
+      <w:rPr>
+        <w:rFonts w:ascii="Wingdings" w:hAnsi="Wingdings" w:hint="default"/>
+      </w:rPr>
+    </w:lvl>
+  </w:abstractNum>
+  <w:num w:numId="1">
+    <w:abstractNumId w:val="0"/>
+  </w:num>
+  <w:num w:numId="2">
+    <w:abstractNumId w:val="2"/>
+  </w:num>
+  <w:num w:numId="3">
+    <w:abstractNumId w:val="3"/>
+  </w:num>
+  <w:num w:numId="4">
+    <w:abstractNumId w:val="1"/>
+  </w:num>
+</w:numbering>
 </file>
 
 <file path=word/styles.xml><?xml version="1.0" encoding="utf-8"?>
@@ -2303,6 +3548,17 @@
       </w:tcPr>
     </w:tblStylePr>
   </w:style>
+  <w:style w:type="paragraph" w:styleId="Prrafodelista">
+    <w:name w:val="List Paragraph"/>
+    <w:basedOn w:val="Normal"/>
+    <w:uiPriority w:val="34"/>
+    <w:qFormat/>
+    <w:rsid w:val="008A5022"/>
+    <w:pPr>
+      <w:ind w:left="720"/>
+      <w:contextualSpacing/>
+    </w:pPr>
+  </w:style>
 </w:styles>
 </file>
 

</xml_diff>